<commit_message>
URS, ATP en GUI af
</commit_message>
<xml_diff>
--- a/Documentatie/URS SE22.docx
+++ b/Documentatie/URS SE22.docx
@@ -366,7 +366,6 @@
             <w:dataBinding w:prefixMappings="xmlns:ns0='http://schemas.openxmlformats.org/package/2006/metadata/core-properties' xmlns:ns1='http://purl.org/dc/elements/1.1/'" w:xpath="/ns0:coreProperties[1]/ns1:title[1]" w:storeItemID="{6C3C8BC8-F283-45AE-878A-BAB7291924A1}"/>
             <w:text/>
           </w:sdtPr>
-          <w:sdtEndPr/>
           <w:sdtContent>
             <w:p>
               <w:pPr>
@@ -465,7 +464,6 @@
               <w:calendar w:val="gregorian"/>
             </w:date>
           </w:sdtPr>
-          <w:sdtEndPr/>
           <w:sdtContent>
             <w:p>
               <w:pPr>
@@ -507,7 +505,6 @@
           <w:docPartUnique/>
         </w:docPartObj>
       </w:sdtPr>
-      <w:sdtEndPr/>
       <w:sdtContent>
         <w:p>
           <w:pPr>
@@ -544,7 +541,7 @@
           <w:r>
             <w:fldChar w:fldCharType="separate"/>
           </w:r>
-          <w:hyperlink w:anchor="_Toc387584184" w:history="1">
+          <w:hyperlink w:anchor="_Toc387852111" w:history="1">
             <w:r>
               <w:rPr>
                 <w:rStyle w:val="Hyperlink"/>
@@ -571,7 +568,7 @@
                 <w:noProof/>
                 <w:webHidden/>
               </w:rPr>
-              <w:instrText xml:space="preserve"> PAGEREF _Toc387584184 \h </w:instrText>
+              <w:instrText xml:space="preserve"> PAGEREF _Toc387852111 \h </w:instrText>
             </w:r>
             <w:r>
               <w:rPr>
@@ -615,7 +612,7 @@
               <w:lang w:val="en-US"/>
             </w:rPr>
           </w:pPr>
-          <w:hyperlink w:anchor="_Toc387584185" w:history="1">
+          <w:hyperlink w:anchor="_Toc387852112" w:history="1">
             <w:r>
               <w:rPr>
                 <w:rStyle w:val="Hyperlink"/>
@@ -636,7 +633,7 @@
                 <w:rStyle w:val="Hyperlink"/>
                 <w:noProof/>
               </w:rPr>
-              <w:t>samenvatting</w:t>
+              <w:t>Samenvatting</w:t>
             </w:r>
             <w:r>
               <w:rPr>
@@ -657,7 +654,7 @@
                 <w:noProof/>
                 <w:webHidden/>
               </w:rPr>
-              <w:instrText xml:space="preserve"> PAGEREF _Toc387584185 \h </w:instrText>
+              <w:instrText xml:space="preserve"> PAGEREF _Toc387852112 \h </w:instrText>
             </w:r>
             <w:r>
               <w:rPr>
@@ -700,7 +697,7 @@
               <w:lang w:val="en-US"/>
             </w:rPr>
           </w:pPr>
-          <w:hyperlink w:anchor="_Toc387584186" w:history="1">
+          <w:hyperlink w:anchor="_Toc387852113" w:history="1">
             <w:r>
               <w:rPr>
                 <w:rStyle w:val="Hyperlink"/>
@@ -727,7 +724,7 @@
                 <w:noProof/>
                 <w:webHidden/>
               </w:rPr>
-              <w:instrText xml:space="preserve"> PAGEREF _Toc387584186 \h </w:instrText>
+              <w:instrText xml:space="preserve"> PAGEREF _Toc387852113 \h </w:instrText>
             </w:r>
             <w:r>
               <w:rPr>
@@ -770,7 +767,7 @@
               <w:lang w:val="en-US"/>
             </w:rPr>
           </w:pPr>
-          <w:hyperlink w:anchor="_Toc387584187" w:history="1">
+          <w:hyperlink w:anchor="_Toc387852114" w:history="1">
             <w:r>
               <w:rPr>
                 <w:rStyle w:val="Hyperlink"/>
@@ -797,7 +794,7 @@
                 <w:noProof/>
                 <w:webHidden/>
               </w:rPr>
-              <w:instrText xml:space="preserve"> PAGEREF _Toc387584187 \h </w:instrText>
+              <w:instrText xml:space="preserve"> PAGEREF _Toc387852114 \h </w:instrText>
             </w:r>
             <w:r>
               <w:rPr>
@@ -840,7 +837,7 @@
               <w:lang w:val="en-US"/>
             </w:rPr>
           </w:pPr>
-          <w:hyperlink w:anchor="_Toc387584188" w:history="1">
+          <w:hyperlink w:anchor="_Toc387852115" w:history="1">
             <w:r>
               <w:rPr>
                 <w:rStyle w:val="Hyperlink"/>
@@ -867,7 +864,7 @@
                 <w:noProof/>
                 <w:webHidden/>
               </w:rPr>
-              <w:instrText xml:space="preserve"> PAGEREF _Toc387584188 \h </w:instrText>
+              <w:instrText xml:space="preserve"> PAGEREF _Toc387852115 \h </w:instrText>
             </w:r>
             <w:r>
               <w:rPr>
@@ -910,7 +907,7 @@
               <w:lang w:val="en-US"/>
             </w:rPr>
           </w:pPr>
-          <w:hyperlink w:anchor="_Toc387584189" w:history="1">
+          <w:hyperlink w:anchor="_Toc387852116" w:history="1">
             <w:r>
               <w:rPr>
                 <w:rStyle w:val="Hyperlink"/>
@@ -937,7 +934,7 @@
                 <w:noProof/>
                 <w:webHidden/>
               </w:rPr>
-              <w:instrText xml:space="preserve"> PAGEREF _Toc387584189 \h </w:instrText>
+              <w:instrText xml:space="preserve"> PAGEREF _Toc387852116 \h </w:instrText>
             </w:r>
             <w:r>
               <w:rPr>
@@ -980,7 +977,7 @@
               <w:lang w:val="en-US"/>
             </w:rPr>
           </w:pPr>
-          <w:hyperlink w:anchor="_Toc387584190" w:history="1">
+          <w:hyperlink w:anchor="_Toc387852117" w:history="1">
             <w:r>
               <w:rPr>
                 <w:rStyle w:val="Hyperlink"/>
@@ -1007,7 +1004,7 @@
                 <w:noProof/>
                 <w:webHidden/>
               </w:rPr>
-              <w:instrText xml:space="preserve"> PAGEREF _Toc387584190 \h </w:instrText>
+              <w:instrText xml:space="preserve"> PAGEREF _Toc387852117 \h </w:instrText>
             </w:r>
             <w:r>
               <w:rPr>
@@ -1050,7 +1047,7 @@
               <w:lang w:val="en-US"/>
             </w:rPr>
           </w:pPr>
-          <w:hyperlink w:anchor="_Toc387584191" w:history="1">
+          <w:hyperlink w:anchor="_Toc387852118" w:history="1">
             <w:r>
               <w:rPr>
                 <w:rStyle w:val="Hyperlink"/>
@@ -1077,7 +1074,7 @@
                 <w:noProof/>
                 <w:webHidden/>
               </w:rPr>
-              <w:instrText xml:space="preserve"> PAGEREF _Toc387584191 \h </w:instrText>
+              <w:instrText xml:space="preserve"> PAGEREF _Toc387852118 \h </w:instrText>
             </w:r>
             <w:r>
               <w:rPr>
@@ -1120,7 +1117,7 @@
               <w:lang w:val="en-US"/>
             </w:rPr>
           </w:pPr>
-          <w:hyperlink w:anchor="_Toc387584192" w:history="1">
+          <w:hyperlink w:anchor="_Toc387852119" w:history="1">
             <w:r>
               <w:rPr>
                 <w:rStyle w:val="Hyperlink"/>
@@ -1147,7 +1144,7 @@
                 <w:noProof/>
                 <w:webHidden/>
               </w:rPr>
-              <w:instrText xml:space="preserve"> PAGEREF _Toc387584192 \h </w:instrText>
+              <w:instrText xml:space="preserve"> PAGEREF _Toc387852119 \h </w:instrText>
             </w:r>
             <w:r>
               <w:rPr>
@@ -1190,7 +1187,7 @@
               <w:lang w:val="en-US"/>
             </w:rPr>
           </w:pPr>
-          <w:hyperlink w:anchor="_Toc387584193" w:history="1">
+          <w:hyperlink w:anchor="_Toc387852120" w:history="1">
             <w:r>
               <w:rPr>
                 <w:rStyle w:val="Hyperlink"/>
@@ -1217,7 +1214,7 @@
                 <w:noProof/>
                 <w:webHidden/>
               </w:rPr>
-              <w:instrText xml:space="preserve"> PAGEREF _Toc387584193 \h </w:instrText>
+              <w:instrText xml:space="preserve"> PAGEREF _Toc387852120 \h </w:instrText>
             </w:r>
             <w:r>
               <w:rPr>
@@ -1260,7 +1257,7 @@
               <w:lang w:val="en-US"/>
             </w:rPr>
           </w:pPr>
-          <w:hyperlink w:anchor="_Toc387584194" w:history="1">
+          <w:hyperlink w:anchor="_Toc387852121" w:history="1">
             <w:r>
               <w:rPr>
                 <w:rStyle w:val="Hyperlink"/>
@@ -1287,7 +1284,7 @@
                 <w:noProof/>
                 <w:webHidden/>
               </w:rPr>
-              <w:instrText xml:space="preserve"> PAGEREF _Toc387584194 \h </w:instrText>
+              <w:instrText xml:space="preserve"> PAGEREF _Toc387852121 \h </w:instrText>
             </w:r>
             <w:r>
               <w:rPr>
@@ -1330,13 +1327,13 @@
               <w:lang w:val="en-US"/>
             </w:rPr>
           </w:pPr>
-          <w:hyperlink w:anchor="_Toc387584195" w:history="1">
+          <w:hyperlink w:anchor="_Toc387852122" w:history="1">
             <w:r>
               <w:rPr>
                 <w:rStyle w:val="Hyperlink"/>
                 <w:noProof/>
               </w:rPr>
-              <w:t>3.2.1 GUI requirements</w:t>
+              <w:t>3.2.1 gebruikersvriendelijkheid</w:t>
             </w:r>
             <w:r>
               <w:rPr>
@@ -1357,7 +1354,7 @@
                 <w:noProof/>
                 <w:webHidden/>
               </w:rPr>
-              <w:instrText xml:space="preserve"> PAGEREF _Toc387584195 \h </w:instrText>
+              <w:instrText xml:space="preserve"> PAGEREF _Toc387852122 \h </w:instrText>
             </w:r>
             <w:r>
               <w:rPr>
@@ -1400,13 +1397,13 @@
               <w:lang w:val="en-US"/>
             </w:rPr>
           </w:pPr>
-          <w:hyperlink w:anchor="_Toc387584196" w:history="1">
+          <w:hyperlink w:anchor="_Toc387852123" w:history="1">
             <w:r>
               <w:rPr>
                 <w:rStyle w:val="Hyperlink"/>
                 <w:noProof/>
               </w:rPr>
-              <w:t>3.2.2 gebruikersvriendelijkheid</w:t>
+              <w:t>3.2.2 onderhoud</w:t>
             </w:r>
             <w:r>
               <w:rPr>
@@ -1427,77 +1424,7 @@
                 <w:noProof/>
                 <w:webHidden/>
               </w:rPr>
-              <w:instrText xml:space="preserve"> PAGEREF _Toc387584196 \h </w:instrText>
-            </w:r>
-            <w:r>
-              <w:rPr>
-                <w:noProof/>
-                <w:webHidden/>
-              </w:rPr>
-            </w:r>
-            <w:r>
-              <w:rPr>
-                <w:noProof/>
-                <w:webHidden/>
-              </w:rPr>
-              <w:fldChar w:fldCharType="separate"/>
-            </w:r>
-            <w:r>
-              <w:rPr>
-                <w:noProof/>
-                <w:webHidden/>
-              </w:rPr>
-              <w:t>4</w:t>
-            </w:r>
-            <w:r>
-              <w:rPr>
-                <w:noProof/>
-                <w:webHidden/>
-              </w:rPr>
-              <w:fldChar w:fldCharType="end"/>
-            </w:r>
-          </w:hyperlink>
-        </w:p>
-        <w:p>
-          <w:pPr>
-            <w:pStyle w:val="TOC3"/>
-            <w:tabs>
-              <w:tab w:val="right" w:leader="dot" w:pos="9062"/>
-            </w:tabs>
-            <w:rPr>
-              <w:rFonts w:eastAsiaTheme="minorEastAsia"/>
-              <w:noProof/>
-              <w:lang w:val="en-US"/>
-            </w:rPr>
-          </w:pPr>
-          <w:hyperlink w:anchor="_Toc387584197" w:history="1">
-            <w:r>
-              <w:rPr>
-                <w:rStyle w:val="Hyperlink"/>
-                <w:noProof/>
-              </w:rPr>
-              <w:t>3.2.3 onderhoudelijkeheid</w:t>
-            </w:r>
-            <w:r>
-              <w:rPr>
-                <w:noProof/>
-                <w:webHidden/>
-              </w:rPr>
-              <w:tab/>
-            </w:r>
-            <w:r>
-              <w:rPr>
-                <w:noProof/>
-                <w:webHidden/>
-              </w:rPr>
-              <w:fldChar w:fldCharType="begin"/>
-            </w:r>
-            <w:r>
-              <w:rPr>
-                <w:noProof/>
-                <w:webHidden/>
-              </w:rPr>
-              <w:instrText xml:space="preserve"> PAGEREF _Toc387584197 \h </w:instrText>
+              <w:instrText xml:space="preserve"> PAGEREF _Toc387852123 \h </w:instrText>
             </w:r>
             <w:r>
               <w:rPr>
@@ -1540,7 +1467,7 @@
               <w:lang w:val="en-US"/>
             </w:rPr>
           </w:pPr>
-          <w:hyperlink w:anchor="_Toc387584198" w:history="1">
+          <w:hyperlink w:anchor="_Toc387852124" w:history="1">
             <w:r>
               <w:rPr>
                 <w:rStyle w:val="Hyperlink"/>
@@ -1567,7 +1494,7 @@
                 <w:noProof/>
                 <w:webHidden/>
               </w:rPr>
-              <w:instrText xml:space="preserve"> PAGEREF _Toc387584198 \h </w:instrText>
+              <w:instrText xml:space="preserve"> PAGEREF _Toc387852124 \h </w:instrText>
             </w:r>
             <w:r>
               <w:rPr>
@@ -1610,7 +1537,7 @@
               <w:lang w:val="en-US"/>
             </w:rPr>
           </w:pPr>
-          <w:hyperlink w:anchor="_Toc387584199" w:history="1">
+          <w:hyperlink w:anchor="_Toc387852125" w:history="1">
             <w:r>
               <w:rPr>
                 <w:rStyle w:val="Hyperlink"/>
@@ -1637,7 +1564,7 @@
                 <w:noProof/>
                 <w:webHidden/>
               </w:rPr>
-              <w:instrText xml:space="preserve"> PAGEREF _Toc387584199 \h </w:instrText>
+              <w:instrText xml:space="preserve"> PAGEREF _Toc387852125 \h </w:instrText>
             </w:r>
             <w:r>
               <w:rPr>
@@ -1680,7 +1607,7 @@
               <w:lang w:val="en-US"/>
             </w:rPr>
           </w:pPr>
-          <w:hyperlink w:anchor="_Toc387584200" w:history="1">
+          <w:hyperlink w:anchor="_Toc387852126" w:history="1">
             <w:r>
               <w:rPr>
                 <w:rStyle w:val="Hyperlink"/>
@@ -1707,7 +1634,7 @@
                 <w:noProof/>
                 <w:webHidden/>
               </w:rPr>
-              <w:instrText xml:space="preserve"> PAGEREF _Toc387584200 \h </w:instrText>
+              <w:instrText xml:space="preserve"> PAGEREF _Toc387852126 \h </w:instrText>
             </w:r>
             <w:r>
               <w:rPr>
@@ -1750,7 +1677,7 @@
               <w:lang w:val="en-US"/>
             </w:rPr>
           </w:pPr>
-          <w:hyperlink w:anchor="_Toc387584201" w:history="1">
+          <w:hyperlink w:anchor="_Toc387852127" w:history="1">
             <w:r>
               <w:rPr>
                 <w:rStyle w:val="Hyperlink"/>
@@ -1777,7 +1704,7 @@
                 <w:noProof/>
                 <w:webHidden/>
               </w:rPr>
-              <w:instrText xml:space="preserve"> PAGEREF _Toc387584201 \h </w:instrText>
+              <w:instrText xml:space="preserve"> PAGEREF _Toc387852127 \h </w:instrText>
             </w:r>
             <w:r>
               <w:rPr>
@@ -1820,7 +1747,7 @@
               <w:lang w:val="en-US"/>
             </w:rPr>
           </w:pPr>
-          <w:hyperlink w:anchor="_Toc387584202" w:history="1">
+          <w:hyperlink w:anchor="_Toc387852128" w:history="1">
             <w:r>
               <w:rPr>
                 <w:rStyle w:val="Hyperlink"/>
@@ -1847,7 +1774,7 @@
                 <w:noProof/>
                 <w:webHidden/>
               </w:rPr>
-              <w:instrText xml:space="preserve"> PAGEREF _Toc387584202 \h </w:instrText>
+              <w:instrText xml:space="preserve"> PAGEREF _Toc387852128 \h </w:instrText>
             </w:r>
             <w:r>
               <w:rPr>
@@ -1890,7 +1817,7 @@
               <w:lang w:val="en-US"/>
             </w:rPr>
           </w:pPr>
-          <w:hyperlink w:anchor="_Toc387584203" w:history="1">
+          <w:hyperlink w:anchor="_Toc387852129" w:history="1">
             <w:r>
               <w:rPr>
                 <w:rStyle w:val="Hyperlink"/>
@@ -1917,7 +1844,7 @@
                 <w:noProof/>
                 <w:webHidden/>
               </w:rPr>
-              <w:instrText xml:space="preserve"> PAGEREF _Toc387584203 \h </w:instrText>
+              <w:instrText xml:space="preserve"> PAGEREF _Toc387852129 \h </w:instrText>
             </w:r>
             <w:r>
               <w:rPr>
@@ -1960,7 +1887,7 @@
               <w:lang w:val="en-US"/>
             </w:rPr>
           </w:pPr>
-          <w:hyperlink w:anchor="_Toc387584204" w:history="1">
+          <w:hyperlink w:anchor="_Toc387852130" w:history="1">
             <w:r>
               <w:rPr>
                 <w:rStyle w:val="Hyperlink"/>
@@ -1987,7 +1914,7 @@
                 <w:noProof/>
                 <w:webHidden/>
               </w:rPr>
-              <w:instrText xml:space="preserve"> PAGEREF _Toc387584204 \h </w:instrText>
+              <w:instrText xml:space="preserve"> PAGEREF _Toc387852130 \h </w:instrText>
             </w:r>
             <w:r>
               <w:rPr>
@@ -2030,7 +1957,7 @@
               <w:lang w:val="en-US"/>
             </w:rPr>
           </w:pPr>
-          <w:hyperlink w:anchor="_Toc387584205" w:history="1">
+          <w:hyperlink w:anchor="_Toc387852131" w:history="1">
             <w:r>
               <w:rPr>
                 <w:rStyle w:val="Hyperlink"/>
@@ -2057,7 +1984,7 @@
                 <w:noProof/>
                 <w:webHidden/>
               </w:rPr>
-              <w:instrText xml:space="preserve"> PAGEREF _Toc387584205 \h </w:instrText>
+              <w:instrText xml:space="preserve"> PAGEREF _Toc387852131 \h </w:instrText>
             </w:r>
             <w:r>
               <w:rPr>
@@ -2100,7 +2027,7 @@
               <w:lang w:val="en-US"/>
             </w:rPr>
           </w:pPr>
-          <w:hyperlink w:anchor="_Toc387584206" w:history="1">
+          <w:hyperlink w:anchor="_Toc387852132" w:history="1">
             <w:r>
               <w:rPr>
                 <w:rStyle w:val="Hyperlink"/>
@@ -2127,7 +2054,7 @@
                 <w:noProof/>
                 <w:webHidden/>
               </w:rPr>
-              <w:instrText xml:space="preserve"> PAGEREF _Toc387584206 \h </w:instrText>
+              <w:instrText xml:space="preserve"> PAGEREF _Toc387852132 \h </w:instrText>
             </w:r>
             <w:r>
               <w:rPr>
@@ -2148,6 +2075,76 @@
                 <w:webHidden/>
               </w:rPr>
               <w:t>7</w:t>
+            </w:r>
+            <w:r>
+              <w:rPr>
+                <w:noProof/>
+                <w:webHidden/>
+              </w:rPr>
+              <w:fldChar w:fldCharType="end"/>
+            </w:r>
+          </w:hyperlink>
+        </w:p>
+        <w:p>
+          <w:pPr>
+            <w:pStyle w:val="TOC1"/>
+            <w:tabs>
+              <w:tab w:val="right" w:leader="dot" w:pos="9062"/>
+            </w:tabs>
+            <w:rPr>
+              <w:rFonts w:eastAsiaTheme="minorEastAsia"/>
+              <w:noProof/>
+              <w:lang w:val="en-US"/>
+            </w:rPr>
+          </w:pPr>
+          <w:hyperlink w:anchor="_Toc387852133" w:history="1">
+            <w:r>
+              <w:rPr>
+                <w:rStyle w:val="Hyperlink"/>
+                <w:noProof/>
+              </w:rPr>
+              <w:t>5. GUI</w:t>
+            </w:r>
+            <w:r>
+              <w:rPr>
+                <w:noProof/>
+                <w:webHidden/>
+              </w:rPr>
+              <w:tab/>
+            </w:r>
+            <w:r>
+              <w:rPr>
+                <w:noProof/>
+                <w:webHidden/>
+              </w:rPr>
+              <w:fldChar w:fldCharType="begin"/>
+            </w:r>
+            <w:r>
+              <w:rPr>
+                <w:noProof/>
+                <w:webHidden/>
+              </w:rPr>
+              <w:instrText xml:space="preserve"> PAGEREF _Toc387852133 \h </w:instrText>
+            </w:r>
+            <w:r>
+              <w:rPr>
+                <w:noProof/>
+                <w:webHidden/>
+              </w:rPr>
+            </w:r>
+            <w:r>
+              <w:rPr>
+                <w:noProof/>
+                <w:webHidden/>
+              </w:rPr>
+              <w:fldChar w:fldCharType="separate"/>
+            </w:r>
+            <w:r>
+              <w:rPr>
+                <w:noProof/>
+                <w:webHidden/>
+              </w:rPr>
+              <w:t>8</w:t>
             </w:r>
             <w:r>
               <w:rPr>
@@ -2178,9 +2175,7 @@
       <w:pPr>
         <w:pStyle w:val="Heading1"/>
       </w:pPr>
-      <w:bookmarkStart w:id="0" w:name="_Toc387584184"/>
-      <w:bookmarkStart w:id="1" w:name="_GoBack"/>
-      <w:bookmarkEnd w:id="1"/>
+      <w:bookmarkStart w:id="0" w:name="_Toc387852111"/>
       <w:r>
         <w:lastRenderedPageBreak/>
         <w:t>Inleiding</w:t>
@@ -2195,14 +2190,14 @@
           <w:numId w:val="2"/>
         </w:numPr>
       </w:pPr>
-      <w:bookmarkStart w:id="2" w:name="_Toc387584185"/>
+      <w:bookmarkStart w:id="1" w:name="_Toc387852112"/>
       <w:r>
         <w:t>S</w:t>
       </w:r>
       <w:r>
         <w:t>amenvatting</w:t>
       </w:r>
-      <w:bookmarkEnd w:id="2"/>
+      <w:bookmarkEnd w:id="1"/>
     </w:p>
     <w:p>
       <w:pPr>
@@ -2214,7 +2209,10 @@
         </w:rPr>
       </w:pPr>
       <w:r>
-        <w:t xml:space="preserve">Hier in dit document zijn alle eisen voor de desbetreffende systemen om een rijtje geplaatst door </w:t>
+        <w:t>I</w:t>
+      </w:r>
+      <w:r>
+        <w:t xml:space="preserve">n dit document zijn alle eisen voor de desbetreffende systemen om een rijtje geplaatst door </w:t>
       </w:r>
       <w:proofErr w:type="spellStart"/>
       <w:r>
@@ -2230,8 +2228,13 @@
       </w:r>
       <w:proofErr w:type="spellEnd"/>
       <w:r>
-        <w:t>-cases te ontwikkelen. Dit zorgt voor een helder beeld van het systeem</w:t>
+        <w:t xml:space="preserve">-cases te ontwikkelen. Dit zorgt voor </w:t>
       </w:r>
+      <w:r>
+        <w:t>een helder beeld van het te ontwikkelen systeem.</w:t>
+      </w:r>
+      <w:bookmarkStart w:id="2" w:name="_GoBack"/>
+      <w:bookmarkEnd w:id="2"/>
       <w:r>
         <w:br w:type="page"/>
       </w:r>
@@ -2240,7 +2243,7 @@
       <w:pPr>
         <w:pStyle w:val="Heading1"/>
       </w:pPr>
-      <w:bookmarkStart w:id="3" w:name="_Toc387584186"/>
+      <w:bookmarkStart w:id="3" w:name="_Toc387852113"/>
       <w:r>
         <w:lastRenderedPageBreak/>
         <w:t>2. Product beschrijving</w:t>
@@ -2256,7 +2259,7 @@
       <w:pPr>
         <w:pStyle w:val="Heading2"/>
       </w:pPr>
-      <w:bookmarkStart w:id="4" w:name="_Toc387584187"/>
+      <w:bookmarkStart w:id="4" w:name="_Toc387852114"/>
       <w:proofErr w:type="gramStart"/>
       <w:r>
         <w:t xml:space="preserve">2.1  </w:t>
@@ -2292,7 +2295,7 @@
       <w:pPr>
         <w:pStyle w:val="Heading2"/>
       </w:pPr>
-      <w:bookmarkStart w:id="5" w:name="_Toc387584188"/>
+      <w:bookmarkStart w:id="5" w:name="_Toc387852115"/>
       <w:r>
         <w:t>2.2 Gebruikers eigenschappen</w:t>
       </w:r>
@@ -2525,7 +2528,7 @@
       <w:pPr>
         <w:pStyle w:val="Heading2"/>
       </w:pPr>
-      <w:bookmarkStart w:id="6" w:name="_Toc387584189"/>
+      <w:bookmarkStart w:id="6" w:name="_Toc387852116"/>
       <w:r>
         <w:t>2.3 aannames</w:t>
       </w:r>
@@ -2540,7 +2543,7 @@
       <w:pPr>
         <w:pStyle w:val="Heading2"/>
       </w:pPr>
-      <w:bookmarkStart w:id="7" w:name="_Toc387584190"/>
+      <w:bookmarkStart w:id="7" w:name="_Toc387852117"/>
       <w:r>
         <w:t>2.4 restricties</w:t>
       </w:r>
@@ -2553,11 +2556,9 @@
       <w:r>
         <w:t xml:space="preserve">- we zijn verbonden aan de </w:t>
       </w:r>
-      <w:proofErr w:type="spellStart"/>
       <w:r>
-        <w:t>limitaties</w:t>
+        <w:t>limitatie</w:t>
       </w:r>
-      <w:proofErr w:type="spellEnd"/>
       <w:r>
         <w:t xml:space="preserve"> van asp.net</w:t>
       </w:r>
@@ -2566,7 +2567,7 @@
       <w:pPr>
         <w:pStyle w:val="Heading2"/>
       </w:pPr>
-      <w:bookmarkStart w:id="8" w:name="_Toc387584191"/>
+      <w:bookmarkStart w:id="8" w:name="_Toc387852118"/>
       <w:r>
         <w:t xml:space="preserve">2.5 </w:t>
       </w:r>
@@ -2596,7 +2597,7 @@
       <w:pPr>
         <w:pStyle w:val="Heading1"/>
       </w:pPr>
-      <w:bookmarkStart w:id="9" w:name="_Toc387584192"/>
+      <w:bookmarkStart w:id="9" w:name="_Toc387852119"/>
       <w:r>
         <w:lastRenderedPageBreak/>
         <w:t xml:space="preserve">3. </w:t>
@@ -2612,7 +2613,7 @@
       <w:pPr>
         <w:pStyle w:val="Heading2"/>
       </w:pPr>
-      <w:bookmarkStart w:id="10" w:name="_Toc387584193"/>
+      <w:bookmarkStart w:id="10" w:name="_Toc387852120"/>
       <w:r>
         <w:t xml:space="preserve">3.1 functionele </w:t>
       </w:r>
@@ -3471,7 +3472,7 @@
       <w:pPr>
         <w:pStyle w:val="Heading2"/>
       </w:pPr>
-      <w:bookmarkStart w:id="11" w:name="_Toc387584194"/>
+      <w:bookmarkStart w:id="11" w:name="_Toc387852121"/>
       <w:r>
         <w:t xml:space="preserve">3.2 </w:t>
       </w:r>
@@ -3490,40 +3491,19 @@
       <w:bookmarkEnd w:id="11"/>
       <w:proofErr w:type="spellEnd"/>
     </w:p>
-    <w:p>
-      <w:pPr>
-        <w:pStyle w:val="Heading3"/>
-      </w:pPr>
-      <w:bookmarkStart w:id="12" w:name="_Toc387584195"/>
-      <w:r>
-        <w:t>3.2</w:t>
-      </w:r>
-      <w:r>
-        <w:t>.1</w:t>
-      </w:r>
-      <w:r>
-        <w:t xml:space="preserve"> GUI </w:t>
-      </w:r>
-      <w:proofErr w:type="spellStart"/>
-      <w:r>
-        <w:t>requirements</w:t>
-      </w:r>
-      <w:bookmarkEnd w:id="12"/>
-      <w:proofErr w:type="spellEnd"/>
-    </w:p>
     <w:p/>
     <w:p>
       <w:pPr>
         <w:pStyle w:val="Heading3"/>
       </w:pPr>
-      <w:bookmarkStart w:id="13" w:name="_Toc387584196"/>
+      <w:bookmarkStart w:id="12" w:name="_Toc387852122"/>
       <w:r>
-        <w:t>3.2.2</w:t>
+        <w:t>3.2.1</w:t>
       </w:r>
       <w:r>
         <w:t xml:space="preserve"> gebruikersvriendelijkheid</w:t>
       </w:r>
-      <w:bookmarkEnd w:id="13"/>
+      <w:bookmarkEnd w:id="12"/>
     </w:p>
     <w:p>
       <w:pPr>
@@ -3553,14 +3533,17 @@
       <w:pPr>
         <w:pStyle w:val="Heading3"/>
       </w:pPr>
-      <w:bookmarkStart w:id="14" w:name="_Toc387584197"/>
+      <w:bookmarkStart w:id="13" w:name="_Toc387852123"/>
       <w:r>
-        <w:t>3.2.3</w:t>
+        <w:t>3.2.</w:t>
+      </w:r>
+      <w:r>
+        <w:t>2</w:t>
       </w:r>
       <w:r>
         <w:t xml:space="preserve"> onderhoud</w:t>
       </w:r>
-      <w:bookmarkEnd w:id="14"/>
+      <w:bookmarkEnd w:id="13"/>
     </w:p>
     <w:p>
       <w:r>
@@ -3582,7 +3565,7 @@
       <w:pPr>
         <w:pStyle w:val="Heading1"/>
       </w:pPr>
-      <w:bookmarkStart w:id="15" w:name="_Toc387584198"/>
+      <w:bookmarkStart w:id="14" w:name="_Toc387852124"/>
       <w:r>
         <w:lastRenderedPageBreak/>
         <w:t xml:space="preserve">4. </w:t>
@@ -3595,20 +3578,314 @@
       <w:r>
         <w:t xml:space="preserve"> cases</w:t>
       </w:r>
+      <w:bookmarkEnd w:id="14"/>
+    </w:p>
+    <w:p>
+      <w:pPr>
+        <w:pStyle w:val="NoSpacing"/>
+      </w:pPr>
+    </w:p>
+    <w:p>
+      <w:pPr>
+        <w:pStyle w:val="Heading2"/>
+      </w:pPr>
+      <w:bookmarkStart w:id="15" w:name="_Toc387852125"/>
+      <w:r>
+        <w:t>4.1 inloggen</w:t>
+      </w:r>
       <w:bookmarkEnd w:id="15"/>
     </w:p>
+    <w:tbl>
+      <w:tblPr>
+        <w:tblStyle w:val="GridTable7Colorful"/>
+        <w:tblW w:w="9322" w:type="dxa"/>
+        <w:tblLook w:val="04A0" w:firstRow="1" w:lastRow="0" w:firstColumn="1" w:lastColumn="0" w:noHBand="0" w:noVBand="1"/>
+      </w:tblPr>
+      <w:tblGrid>
+        <w:gridCol w:w="1539"/>
+        <w:gridCol w:w="7783"/>
+      </w:tblGrid>
+      <w:tr>
+        <w:trPr>
+          <w:cnfStyle w:val="100000000000" w:firstRow="1" w:lastRow="0" w:firstColumn="0" w:lastColumn="0" w:oddVBand="0" w:evenVBand="0" w:oddHBand="0" w:evenHBand="0" w:firstRowFirstColumn="0" w:firstRowLastColumn="0" w:lastRowFirstColumn="0" w:lastRowLastColumn="0"/>
+        </w:trPr>
+        <w:tc>
+          <w:tcPr>
+            <w:cnfStyle w:val="001000000100" w:firstRow="0" w:lastRow="0" w:firstColumn="1" w:lastColumn="0" w:oddVBand="0" w:evenVBand="0" w:oddHBand="0" w:evenHBand="0" w:firstRowFirstColumn="1" w:firstRowLastColumn="0" w:lastRowFirstColumn="0" w:lastRowLastColumn="0"/>
+            <w:tcW w:w="1539" w:type="dxa"/>
+          </w:tcPr>
+          <w:p>
+            <w:pPr>
+              <w:pStyle w:val="NoSpacing"/>
+            </w:pPr>
+            <w:r>
+              <w:t>Naam:</w:t>
+            </w:r>
+          </w:p>
+        </w:tc>
+        <w:tc>
+          <w:tcPr>
+            <w:tcW w:w="7783" w:type="dxa"/>
+          </w:tcPr>
+          <w:p>
+            <w:pPr>
+              <w:pStyle w:val="NoSpacing"/>
+              <w:cnfStyle w:val="100000000000" w:firstRow="1" w:lastRow="0" w:firstColumn="0" w:lastColumn="0" w:oddVBand="0" w:evenVBand="0" w:oddHBand="0" w:evenHBand="0" w:firstRowFirstColumn="0" w:firstRowLastColumn="0" w:lastRowFirstColumn="0" w:lastRowLastColumn="0"/>
+            </w:pPr>
+            <w:r>
+              <w:t>Inloggen</w:t>
+            </w:r>
+          </w:p>
+        </w:tc>
+      </w:tr>
+      <w:tr>
+        <w:trPr>
+          <w:cnfStyle w:val="000000100000" w:firstRow="0" w:lastRow="0" w:firstColumn="0" w:lastColumn="0" w:oddVBand="0" w:evenVBand="0" w:oddHBand="1" w:evenHBand="0" w:firstRowFirstColumn="0" w:firstRowLastColumn="0" w:lastRowFirstColumn="0" w:lastRowLastColumn="0"/>
+        </w:trPr>
+        <w:tc>
+          <w:tcPr>
+            <w:cnfStyle w:val="001000000000" w:firstRow="0" w:lastRow="0" w:firstColumn="1" w:lastColumn="0" w:oddVBand="0" w:evenVBand="0" w:oddHBand="0" w:evenHBand="0" w:firstRowFirstColumn="0" w:firstRowLastColumn="0" w:lastRowFirstColumn="0" w:lastRowLastColumn="0"/>
+            <w:tcW w:w="1539" w:type="dxa"/>
+          </w:tcPr>
+          <w:p>
+            <w:pPr>
+              <w:pStyle w:val="NoSpacing"/>
+            </w:pPr>
+            <w:r>
+              <w:t>Samenvatting:</w:t>
+            </w:r>
+          </w:p>
+        </w:tc>
+        <w:tc>
+          <w:tcPr>
+            <w:tcW w:w="7783" w:type="dxa"/>
+          </w:tcPr>
+          <w:p>
+            <w:pPr>
+              <w:pStyle w:val="NoSpacing"/>
+              <w:cnfStyle w:val="000000100000" w:firstRow="0" w:lastRow="0" w:firstColumn="0" w:lastColumn="0" w:oddVBand="0" w:evenVBand="0" w:oddHBand="1" w:evenHBand="0" w:firstRowFirstColumn="0" w:firstRowLastColumn="0" w:lastRowFirstColumn="0" w:lastRowLastColumn="0"/>
+            </w:pPr>
+            <w:r>
+              <w:t xml:space="preserve">Actor logt in op het systeem </w:t>
+            </w:r>
+          </w:p>
+        </w:tc>
+      </w:tr>
+      <w:tr>
+        <w:tc>
+          <w:tcPr>
+            <w:cnfStyle w:val="001000000000" w:firstRow="0" w:lastRow="0" w:firstColumn="1" w:lastColumn="0" w:oddVBand="0" w:evenVBand="0" w:oddHBand="0" w:evenHBand="0" w:firstRowFirstColumn="0" w:firstRowLastColumn="0" w:lastRowFirstColumn="0" w:lastRowLastColumn="0"/>
+            <w:tcW w:w="1539" w:type="dxa"/>
+          </w:tcPr>
+          <w:p>
+            <w:pPr>
+              <w:pStyle w:val="NoSpacing"/>
+            </w:pPr>
+            <w:r>
+              <w:t>Actor:</w:t>
+            </w:r>
+          </w:p>
+        </w:tc>
+        <w:tc>
+          <w:tcPr>
+            <w:tcW w:w="7783" w:type="dxa"/>
+          </w:tcPr>
+          <w:p>
+            <w:pPr>
+              <w:pStyle w:val="NoSpacing"/>
+              <w:cnfStyle w:val="000000000000" w:firstRow="0" w:lastRow="0" w:firstColumn="0" w:lastColumn="0" w:oddVBand="0" w:evenVBand="0" w:oddHBand="0" w:evenHBand="0" w:firstRowFirstColumn="0" w:firstRowLastColumn="0" w:lastRowFirstColumn="0" w:lastRowLastColumn="0"/>
+            </w:pPr>
+            <w:r>
+              <w:t>iedereen</w:t>
+            </w:r>
+          </w:p>
+        </w:tc>
+      </w:tr>
+      <w:tr>
+        <w:trPr>
+          <w:cnfStyle w:val="000000100000" w:firstRow="0" w:lastRow="0" w:firstColumn="0" w:lastColumn="0" w:oddVBand="0" w:evenVBand="0" w:oddHBand="1" w:evenHBand="0" w:firstRowFirstColumn="0" w:firstRowLastColumn="0" w:lastRowFirstColumn="0" w:lastRowLastColumn="0"/>
+        </w:trPr>
+        <w:tc>
+          <w:tcPr>
+            <w:cnfStyle w:val="001000000000" w:firstRow="0" w:lastRow="0" w:firstColumn="1" w:lastColumn="0" w:oddVBand="0" w:evenVBand="0" w:oddHBand="0" w:evenHBand="0" w:firstRowFirstColumn="0" w:firstRowLastColumn="0" w:lastRowFirstColumn="0" w:lastRowLastColumn="0"/>
+            <w:tcW w:w="1539" w:type="dxa"/>
+          </w:tcPr>
+          <w:p>
+            <w:pPr>
+              <w:pStyle w:val="NoSpacing"/>
+            </w:pPr>
+            <w:r>
+              <w:t>Aanname:</w:t>
+            </w:r>
+          </w:p>
+        </w:tc>
+        <w:tc>
+          <w:tcPr>
+            <w:tcW w:w="7783" w:type="dxa"/>
+          </w:tcPr>
+          <w:p>
+            <w:pPr>
+              <w:pStyle w:val="NoSpacing"/>
+              <w:cnfStyle w:val="000000100000" w:firstRow="0" w:lastRow="0" w:firstColumn="0" w:lastColumn="0" w:oddVBand="0" w:evenVBand="0" w:oddHBand="1" w:evenHBand="0" w:firstRowFirstColumn="0" w:firstRowLastColumn="0" w:lastRowFirstColumn="0" w:lastRowLastColumn="0"/>
+            </w:pPr>
+          </w:p>
+        </w:tc>
+      </w:tr>
+      <w:tr>
+        <w:tc>
+          <w:tcPr>
+            <w:cnfStyle w:val="001000000000" w:firstRow="0" w:lastRow="0" w:firstColumn="1" w:lastColumn="0" w:oddVBand="0" w:evenVBand="0" w:oddHBand="0" w:evenHBand="0" w:firstRowFirstColumn="0" w:firstRowLastColumn="0" w:lastRowFirstColumn="0" w:lastRowLastColumn="0"/>
+            <w:tcW w:w="1539" w:type="dxa"/>
+          </w:tcPr>
+          <w:p>
+            <w:pPr>
+              <w:pStyle w:val="NoSpacing"/>
+            </w:pPr>
+            <w:r>
+              <w:t>Beschrijving:</w:t>
+            </w:r>
+          </w:p>
+        </w:tc>
+        <w:tc>
+          <w:tcPr>
+            <w:tcW w:w="7783" w:type="dxa"/>
+          </w:tcPr>
+          <w:p>
+            <w:pPr>
+              <w:pStyle w:val="NoSpacing"/>
+              <w:numPr>
+                <w:ilvl w:val="0"/>
+                <w:numId w:val="1"/>
+              </w:numPr>
+              <w:cnfStyle w:val="000000000000" w:firstRow="0" w:lastRow="0" w:firstColumn="0" w:lastColumn="0" w:oddVBand="0" w:evenVBand="0" w:oddHBand="0" w:evenHBand="0" w:firstRowFirstColumn="0" w:firstRowLastColumn="0" w:lastRowFirstColumn="0" w:lastRowLastColumn="0"/>
+            </w:pPr>
+            <w:r>
+              <w:t>de actor drukt op de knop “inloggen”</w:t>
+            </w:r>
+          </w:p>
+          <w:p>
+            <w:pPr>
+              <w:pStyle w:val="NoSpacing"/>
+              <w:numPr>
+                <w:ilvl w:val="0"/>
+                <w:numId w:val="1"/>
+              </w:numPr>
+              <w:cnfStyle w:val="000000000000" w:firstRow="0" w:lastRow="0" w:firstColumn="0" w:lastColumn="0" w:oddVBand="0" w:evenVBand="0" w:oddHBand="0" w:evenHBand="0" w:firstRowFirstColumn="0" w:firstRowLastColumn="0" w:lastRowFirstColumn="0" w:lastRowLastColumn="0"/>
+            </w:pPr>
+            <w:r>
+              <w:t>het systeem geeft een inlogscherm weer</w:t>
+            </w:r>
+          </w:p>
+          <w:p>
+            <w:pPr>
+              <w:pStyle w:val="NoSpacing"/>
+              <w:numPr>
+                <w:ilvl w:val="0"/>
+                <w:numId w:val="1"/>
+              </w:numPr>
+              <w:cnfStyle w:val="000000000000" w:firstRow="0" w:lastRow="0" w:firstColumn="0" w:lastColumn="0" w:oddVBand="0" w:evenVBand="0" w:oddHBand="0" w:evenHBand="0" w:firstRowFirstColumn="0" w:firstRowLastColumn="0" w:lastRowFirstColumn="0" w:lastRowLastColumn="0"/>
+            </w:pPr>
+            <w:r>
+              <w:t>de actor voert de gegevens in [1]</w:t>
+            </w:r>
+          </w:p>
+          <w:p>
+            <w:pPr>
+              <w:pStyle w:val="NoSpacing"/>
+              <w:numPr>
+                <w:ilvl w:val="0"/>
+                <w:numId w:val="1"/>
+              </w:numPr>
+              <w:cnfStyle w:val="000000000000" w:firstRow="0" w:lastRow="0" w:firstColumn="0" w:lastColumn="0" w:oddVBand="0" w:evenVBand="0" w:oddHBand="0" w:evenHBand="0" w:firstRowFirstColumn="0" w:firstRowLastColumn="0" w:lastRowFirstColumn="0" w:lastRowLastColumn="0"/>
+            </w:pPr>
+            <w:r>
+              <w:t>het systeem gaat terug naar het beginscherm aan laat rechtsboven in, zien dat je ingelogd bent.</w:t>
+            </w:r>
+          </w:p>
+        </w:tc>
+      </w:tr>
+      <w:tr>
+        <w:trPr>
+          <w:cnfStyle w:val="000000100000" w:firstRow="0" w:lastRow="0" w:firstColumn="0" w:lastColumn="0" w:oddVBand="0" w:evenVBand="0" w:oddHBand="1" w:evenHBand="0" w:firstRowFirstColumn="0" w:firstRowLastColumn="0" w:lastRowFirstColumn="0" w:lastRowLastColumn="0"/>
+        </w:trPr>
+        <w:tc>
+          <w:tcPr>
+            <w:cnfStyle w:val="001000000000" w:firstRow="0" w:lastRow="0" w:firstColumn="1" w:lastColumn="0" w:oddVBand="0" w:evenVBand="0" w:oddHBand="0" w:evenHBand="0" w:firstRowFirstColumn="0" w:firstRowLastColumn="0" w:lastRowFirstColumn="0" w:lastRowLastColumn="0"/>
+            <w:tcW w:w="1539" w:type="dxa"/>
+          </w:tcPr>
+          <w:p>
+            <w:pPr>
+              <w:pStyle w:val="NoSpacing"/>
+            </w:pPr>
+            <w:r>
+              <w:t>Uitzondering:</w:t>
+            </w:r>
+          </w:p>
+        </w:tc>
+        <w:tc>
+          <w:tcPr>
+            <w:tcW w:w="7783" w:type="dxa"/>
+          </w:tcPr>
+          <w:p>
+            <w:pPr>
+              <w:pStyle w:val="NoSpacing"/>
+              <w:cnfStyle w:val="000000100000" w:firstRow="0" w:lastRow="0" w:firstColumn="0" w:lastColumn="0" w:oddVBand="0" w:evenVBand="0" w:oddHBand="1" w:evenHBand="0" w:firstRowFirstColumn="0" w:firstRowLastColumn="0" w:lastRowFirstColumn="0" w:lastRowLastColumn="0"/>
+            </w:pPr>
+            <w:r>
+              <w:t>[1] Als username of wachtwoord verkeerd is komt er de melding “Het inloggen is mislukt, probeer het opnieuw”.</w:t>
+            </w:r>
+          </w:p>
+        </w:tc>
+      </w:tr>
+      <w:tr>
+        <w:trPr>
+          <w:trHeight w:val="350"/>
+        </w:trPr>
+        <w:tc>
+          <w:tcPr>
+            <w:cnfStyle w:val="001000000000" w:firstRow="0" w:lastRow="0" w:firstColumn="1" w:lastColumn="0" w:oddVBand="0" w:evenVBand="0" w:oddHBand="0" w:evenHBand="0" w:firstRowFirstColumn="0" w:firstRowLastColumn="0" w:lastRowFirstColumn="0" w:lastRowLastColumn="0"/>
+            <w:tcW w:w="1539" w:type="dxa"/>
+          </w:tcPr>
+          <w:p>
+            <w:pPr>
+              <w:pStyle w:val="NoSpacing"/>
+            </w:pPr>
+            <w:r>
+              <w:t>Resultaat:</w:t>
+            </w:r>
+          </w:p>
+        </w:tc>
+        <w:tc>
+          <w:tcPr>
+            <w:tcW w:w="7783" w:type="dxa"/>
+          </w:tcPr>
+          <w:p>
+            <w:pPr>
+              <w:pStyle w:val="NoSpacing"/>
+              <w:cnfStyle w:val="000000000000" w:firstRow="0" w:lastRow="0" w:firstColumn="0" w:lastColumn="0" w:oddVBand="0" w:evenVBand="0" w:oddHBand="0" w:evenHBand="0" w:firstRowFirstColumn="0" w:firstRowLastColumn="0" w:lastRowFirstColumn="0" w:lastRowLastColumn="0"/>
+            </w:pPr>
+            <w:r>
+              <w:t>De actor heeft ingelogd.</w:t>
+            </w:r>
+          </w:p>
+        </w:tc>
+      </w:tr>
+    </w:tbl>
     <w:p>
       <w:pPr>
-        <w:pStyle w:val="NoSpacing"/>
+        <w:pStyle w:val="Heading2"/>
       </w:pPr>
     </w:p>
     <w:p>
       <w:pPr>
         <w:pStyle w:val="Heading2"/>
       </w:pPr>
-      <w:bookmarkStart w:id="16" w:name="_Toc387584199"/>
+      <w:bookmarkStart w:id="16" w:name="_Toc387852126"/>
       <w:r>
-        <w:t>4.1 inloggen</w:t>
+        <w:t>4.2 Thread</w:t>
+      </w:r>
+      <w:r>
+        <w:t xml:space="preserve"> bezoeken</w:t>
       </w:r>
       <w:bookmarkEnd w:id="16"/>
     </w:p>
@@ -3650,7 +3927,10 @@
               <w:cnfStyle w:val="100000000000" w:firstRow="1" w:lastRow="0" w:firstColumn="0" w:lastColumn="0" w:oddVBand="0" w:evenVBand="0" w:oddHBand="0" w:evenHBand="0" w:firstRowFirstColumn="0" w:firstRowLastColumn="0" w:lastRowFirstColumn="0" w:lastRowLastColumn="0"/>
             </w:pPr>
             <w:r>
-              <w:t>Inloggen</w:t>
+              <w:t>Thread</w:t>
+            </w:r>
+            <w:r>
+              <w:t xml:space="preserve"> bezoeken</w:t>
             </w:r>
           </w:p>
         </w:tc>
@@ -3683,7 +3963,7 @@
               <w:cnfStyle w:val="000000100000" w:firstRow="0" w:lastRow="0" w:firstColumn="0" w:lastColumn="0" w:oddVBand="0" w:evenVBand="0" w:oddHBand="1" w:evenHBand="0" w:firstRowFirstColumn="0" w:firstRowLastColumn="0" w:lastRowFirstColumn="0" w:lastRowLastColumn="0"/>
             </w:pPr>
             <w:r>
-              <w:t xml:space="preserve">Actor logt in op het systeem </w:t>
+              <w:t>Actor bezoekt een Thread naar keuze</w:t>
             </w:r>
           </w:p>
         </w:tc>
@@ -3772,12 +4052,12 @@
               <w:pStyle w:val="NoSpacing"/>
               <w:numPr>
                 <w:ilvl w:val="0"/>
-                <w:numId w:val="1"/>
+                <w:numId w:val="3"/>
               </w:numPr>
               <w:cnfStyle w:val="000000000000" w:firstRow="0" w:lastRow="0" w:firstColumn="0" w:lastColumn="0" w:oddVBand="0" w:evenVBand="0" w:oddHBand="0" w:evenHBand="0" w:firstRowFirstColumn="0" w:firstRowLastColumn="0" w:lastRowFirstColumn="0" w:lastRowLastColumn="0"/>
             </w:pPr>
             <w:r>
-              <w:t>de actor drukt op de knop “inloggen”</w:t>
+              <w:t>De actor klikt op een categorie.</w:t>
             </w:r>
           </w:p>
           <w:p>
@@ -3785,12 +4065,21 @@
               <w:pStyle w:val="NoSpacing"/>
               <w:numPr>
                 <w:ilvl w:val="0"/>
-                <w:numId w:val="1"/>
+                <w:numId w:val="3"/>
               </w:numPr>
               <w:cnfStyle w:val="000000000000" w:firstRow="0" w:lastRow="0" w:firstColumn="0" w:lastColumn="0" w:oddVBand="0" w:evenVBand="0" w:oddHBand="0" w:evenHBand="0" w:firstRowFirstColumn="0" w:firstRowLastColumn="0" w:lastRowFirstColumn="0" w:lastRowLastColumn="0"/>
             </w:pPr>
             <w:r>
-              <w:t>het systeem geeft een inlogscherm weer</w:t>
+              <w:t>Systeem l</w:t>
+            </w:r>
+            <w:r>
+              <w:t xml:space="preserve">aat de 10 nieuwste </w:t>
+            </w:r>
+            <w:r>
+              <w:t>thread</w:t>
+            </w:r>
+            <w:r>
+              <w:t xml:space="preserve"> zien.</w:t>
             </w:r>
           </w:p>
           <w:p>
@@ -3798,12 +4087,12 @@
               <w:pStyle w:val="NoSpacing"/>
               <w:numPr>
                 <w:ilvl w:val="0"/>
-                <w:numId w:val="1"/>
+                <w:numId w:val="3"/>
               </w:numPr>
               <w:cnfStyle w:val="000000000000" w:firstRow="0" w:lastRow="0" w:firstColumn="0" w:lastColumn="0" w:oddVBand="0" w:evenVBand="0" w:oddHBand="0" w:evenHBand="0" w:firstRowFirstColumn="0" w:firstRowLastColumn="0" w:lastRowFirstColumn="0" w:lastRowLastColumn="0"/>
             </w:pPr>
             <w:r>
-              <w:t>de actor voert de gegevens in [1]</w:t>
+              <w:t>De actor kiest een thread en klikt op een thread</w:t>
             </w:r>
           </w:p>
           <w:p>
@@ -3811,12 +4100,12 @@
               <w:pStyle w:val="NoSpacing"/>
               <w:numPr>
                 <w:ilvl w:val="0"/>
-                <w:numId w:val="1"/>
+                <w:numId w:val="3"/>
               </w:numPr>
               <w:cnfStyle w:val="000000000000" w:firstRow="0" w:lastRow="0" w:firstColumn="0" w:lastColumn="0" w:oddVBand="0" w:evenVBand="0" w:oddHBand="0" w:evenHBand="0" w:firstRowFirstColumn="0" w:firstRowLastColumn="0" w:lastRowFirstColumn="0" w:lastRowLastColumn="0"/>
             </w:pPr>
             <w:r>
-              <w:t>het systeem gaat terug naar het beginscherm aan laat rechtsboven in, zien dat je ingelogd bent.</w:t>
+              <w:t>Systeem laat thread zien [1,2]</w:t>
             </w:r>
           </w:p>
         </w:tc>
@@ -3849,7 +4138,35 @@
               <w:cnfStyle w:val="000000100000" w:firstRow="0" w:lastRow="0" w:firstColumn="0" w:lastColumn="0" w:oddVBand="0" w:evenVBand="0" w:oddHBand="1" w:evenHBand="0" w:firstRowFirstColumn="0" w:firstRowLastColumn="0" w:lastRowFirstColumn="0" w:lastRowLastColumn="0"/>
             </w:pPr>
             <w:r>
-              <w:t>[1] Als username of wachtwoord verkeerd is komt er de melding “Het inloggen is mislukt, probeer het opnieuw”.</w:t>
+              <w:t xml:space="preserve">[1] </w:t>
+            </w:r>
+            <w:r>
+              <w:t xml:space="preserve">Als de thread niet meer bestaat. Geeft het systeem een error </w:t>
+            </w:r>
+            <w:proofErr w:type="spellStart"/>
+            <w:r>
+              <w:t>message</w:t>
+            </w:r>
+            <w:proofErr w:type="spellEnd"/>
+            <w:r>
+              <w:t xml:space="preserve"> “thread bestaat niet meer!”</w:t>
+            </w:r>
+          </w:p>
+          <w:p>
+            <w:pPr>
+              <w:pStyle w:val="NoSpacing"/>
+              <w:cnfStyle w:val="000000100000" w:firstRow="0" w:lastRow="0" w:firstColumn="0" w:lastColumn="0" w:oddVBand="0" w:evenVBand="0" w:oddHBand="1" w:evenHBand="0" w:firstRowFirstColumn="0" w:firstRowLastColumn="0" w:lastRowFirstColumn="0" w:lastRowLastColumn="0"/>
+            </w:pPr>
+            <w:r>
+              <w:t xml:space="preserve">[2] Als de actor niet genoeg rechten heeft, geeft het systeem een error </w:t>
+            </w:r>
+            <w:proofErr w:type="spellStart"/>
+            <w:r>
+              <w:t>message</w:t>
+            </w:r>
+            <w:proofErr w:type="spellEnd"/>
+            <w:r>
+              <w:t xml:space="preserve"> “Je hebt niet genoeg rechten om deze thread te bezoeken”</w:t>
             </w:r>
           </w:p>
         </w:tc>
@@ -3882,7 +4199,18 @@
               <w:cnfStyle w:val="000000000000" w:firstRow="0" w:lastRow="0" w:firstColumn="0" w:lastColumn="0" w:oddVBand="0" w:evenVBand="0" w:oddHBand="0" w:evenHBand="0" w:firstRowFirstColumn="0" w:firstRowLastColumn="0" w:lastRowFirstColumn="0" w:lastRowLastColumn="0"/>
             </w:pPr>
             <w:r>
-              <w:t>De actor heeft ingelogd.</w:t>
+              <w:t>Het</w:t>
+            </w:r>
+            <w:r>
+              <w:t xml:space="preserve"> systeem laat de eerst 10 </w:t>
+            </w:r>
+            <w:proofErr w:type="spellStart"/>
+            <w:r>
+              <w:t>posts</w:t>
+            </w:r>
+            <w:proofErr w:type="spellEnd"/>
+            <w:r>
+              <w:t xml:space="preserve"> zien, in de gekozen thread</w:t>
             </w:r>
           </w:p>
         </w:tc>
@@ -3897,12 +4225,12 @@
       <w:pPr>
         <w:pStyle w:val="Heading2"/>
       </w:pPr>
-      <w:bookmarkStart w:id="17" w:name="_Toc387584200"/>
+      <w:bookmarkStart w:id="17" w:name="_Toc387852127"/>
       <w:r>
-        <w:t>4.2 Thread</w:t>
+        <w:t>4.3 Post</w:t>
       </w:r>
       <w:r>
-        <w:t xml:space="preserve"> bezoeken</w:t>
+        <w:t xml:space="preserve"> maken</w:t>
       </w:r>
       <w:bookmarkEnd w:id="17"/>
     </w:p>
@@ -3944,10 +4272,10 @@
               <w:cnfStyle w:val="100000000000" w:firstRow="1" w:lastRow="0" w:firstColumn="0" w:lastColumn="0" w:oddVBand="0" w:evenVBand="0" w:oddHBand="0" w:evenHBand="0" w:firstRowFirstColumn="0" w:firstRowLastColumn="0" w:lastRowFirstColumn="0" w:lastRowLastColumn="0"/>
             </w:pPr>
             <w:r>
-              <w:t>Thread</w:t>
-            </w:r>
-            <w:r>
-              <w:t xml:space="preserve"> bezoeken</w:t>
+              <w:t>Post</w:t>
+            </w:r>
+            <w:r>
+              <w:t xml:space="preserve"> Maken</w:t>
             </w:r>
           </w:p>
         </w:tc>
@@ -3980,7 +4308,7 @@
               <w:cnfStyle w:val="000000100000" w:firstRow="0" w:lastRow="0" w:firstColumn="0" w:lastColumn="0" w:oddVBand="0" w:evenVBand="0" w:oddHBand="1" w:evenHBand="0" w:firstRowFirstColumn="0" w:firstRowLastColumn="0" w:lastRowFirstColumn="0" w:lastRowLastColumn="0"/>
             </w:pPr>
             <w:r>
-              <w:t>Actor bezoekt een Thread naar keuze</w:t>
+              <w:t>Actor maakt een post aan.</w:t>
             </w:r>
           </w:p>
         </w:tc>
@@ -4010,7 +4338,7 @@
               <w:cnfStyle w:val="000000000000" w:firstRow="0" w:lastRow="0" w:firstColumn="0" w:lastColumn="0" w:oddVBand="0" w:evenVBand="0" w:oddHBand="0" w:evenHBand="0" w:firstRowFirstColumn="0" w:firstRowLastColumn="0" w:lastRowFirstColumn="0" w:lastRowLastColumn="0"/>
             </w:pPr>
             <w:r>
-              <w:t>iedereen</w:t>
+              <w:t>Bezoeker ingelogd</w:t>
             </w:r>
           </w:p>
         </w:tc>
@@ -4042,6 +4370,15 @@
               <w:pStyle w:val="NoSpacing"/>
               <w:cnfStyle w:val="000000100000" w:firstRow="0" w:lastRow="0" w:firstColumn="0" w:lastColumn="0" w:oddVBand="0" w:evenVBand="0" w:oddHBand="1" w:evenHBand="0" w:firstRowFirstColumn="0" w:firstRowLastColumn="0" w:lastRowFirstColumn="0" w:lastRowLastColumn="0"/>
             </w:pPr>
+            <w:r>
+              <w:t>Actor bevind</w:t>
+            </w:r>
+            <w:r>
+              <w:t>t</w:t>
+            </w:r>
+            <w:r>
+              <w:t xml:space="preserve"> zich in een thread</w:t>
+            </w:r>
           </w:p>
         </w:tc>
       </w:tr>
@@ -4067,62 +4404,27 @@
           <w:p>
             <w:pPr>
               <w:pStyle w:val="NoSpacing"/>
-              <w:numPr>
-                <w:ilvl w:val="0"/>
-                <w:numId w:val="3"/>
-              </w:numPr>
               <w:cnfStyle w:val="000000000000" w:firstRow="0" w:lastRow="0" w:firstColumn="0" w:lastColumn="0" w:oddVBand="0" w:evenVBand="0" w:oddHBand="0" w:evenHBand="0" w:firstRowFirstColumn="0" w:firstRowLastColumn="0" w:lastRowFirstColumn="0" w:lastRowLastColumn="0"/>
             </w:pPr>
             <w:r>
-              <w:t>De actor klikt op een categorie.</w:t>
-            </w:r>
-          </w:p>
-          <w:p>
-            <w:pPr>
-              <w:pStyle w:val="NoSpacing"/>
-              <w:numPr>
-                <w:ilvl w:val="0"/>
-                <w:numId w:val="3"/>
-              </w:numPr>
+              <w:t xml:space="preserve">1. de actor voert zijn post in de </w:t>
+            </w:r>
+            <w:proofErr w:type="spellStart"/>
+            <w:r>
+              <w:t>textbox</w:t>
+            </w:r>
+            <w:proofErr w:type="spellEnd"/>
+            <w:r>
+              <w:t>.</w:t>
+            </w:r>
+          </w:p>
+          <w:p>
+            <w:pPr>
+              <w:pStyle w:val="NoSpacing"/>
               <w:cnfStyle w:val="000000000000" w:firstRow="0" w:lastRow="0" w:firstColumn="0" w:lastColumn="0" w:oddVBand="0" w:evenVBand="0" w:oddHBand="0" w:evenHBand="0" w:firstRowFirstColumn="0" w:firstRowLastColumn="0" w:lastRowFirstColumn="0" w:lastRowLastColumn="0"/>
             </w:pPr>
             <w:r>
-              <w:t>Systeem l</w:t>
-            </w:r>
-            <w:r>
-              <w:t xml:space="preserve">aat de 10 nieuwste </w:t>
-            </w:r>
-            <w:r>
-              <w:t>thread</w:t>
-            </w:r>
-            <w:r>
-              <w:t xml:space="preserve"> zien.</w:t>
-            </w:r>
-          </w:p>
-          <w:p>
-            <w:pPr>
-              <w:pStyle w:val="NoSpacing"/>
-              <w:numPr>
-                <w:ilvl w:val="0"/>
-                <w:numId w:val="3"/>
-              </w:numPr>
-              <w:cnfStyle w:val="000000000000" w:firstRow="0" w:lastRow="0" w:firstColumn="0" w:lastColumn="0" w:oddVBand="0" w:evenVBand="0" w:oddHBand="0" w:evenHBand="0" w:firstRowFirstColumn="0" w:firstRowLastColumn="0" w:lastRowFirstColumn="0" w:lastRowLastColumn="0"/>
-            </w:pPr>
-            <w:r>
-              <w:t>De actor kiest een thread en klikt op een thread</w:t>
-            </w:r>
-          </w:p>
-          <w:p>
-            <w:pPr>
-              <w:pStyle w:val="NoSpacing"/>
-              <w:numPr>
-                <w:ilvl w:val="0"/>
-                <w:numId w:val="3"/>
-              </w:numPr>
-              <w:cnfStyle w:val="000000000000" w:firstRow="0" w:lastRow="0" w:firstColumn="0" w:lastColumn="0" w:oddVBand="0" w:evenVBand="0" w:oddHBand="0" w:evenHBand="0" w:firstRowFirstColumn="0" w:firstRowLastColumn="0" w:lastRowFirstColumn="0" w:lastRowLastColumn="0"/>
-            </w:pPr>
-            <w:r>
-              <w:t>Systeem laat thread zien [1,2]</w:t>
+              <w:t>2. de actor drukt op de knop “reply”</w:t>
             </w:r>
           </w:p>
         </w:tc>
@@ -4154,37 +4456,6 @@
               <w:pStyle w:val="NoSpacing"/>
               <w:cnfStyle w:val="000000100000" w:firstRow="0" w:lastRow="0" w:firstColumn="0" w:lastColumn="0" w:oddVBand="0" w:evenVBand="0" w:oddHBand="1" w:evenHBand="0" w:firstRowFirstColumn="0" w:firstRowLastColumn="0" w:lastRowFirstColumn="0" w:lastRowLastColumn="0"/>
             </w:pPr>
-            <w:r>
-              <w:t xml:space="preserve">[1] </w:t>
-            </w:r>
-            <w:r>
-              <w:t xml:space="preserve">Als de thread niet meer bestaat. Geeft het systeem een error </w:t>
-            </w:r>
-            <w:proofErr w:type="spellStart"/>
-            <w:r>
-              <w:t>message</w:t>
-            </w:r>
-            <w:proofErr w:type="spellEnd"/>
-            <w:r>
-              <w:t xml:space="preserve"> “thread bestaat niet meer!”</w:t>
-            </w:r>
-          </w:p>
-          <w:p>
-            <w:pPr>
-              <w:pStyle w:val="NoSpacing"/>
-              <w:cnfStyle w:val="000000100000" w:firstRow="0" w:lastRow="0" w:firstColumn="0" w:lastColumn="0" w:oddVBand="0" w:evenVBand="0" w:oddHBand="1" w:evenHBand="0" w:firstRowFirstColumn="0" w:firstRowLastColumn="0" w:lastRowFirstColumn="0" w:lastRowLastColumn="0"/>
-            </w:pPr>
-            <w:r>
-              <w:t xml:space="preserve">[2] Als de actor niet genoeg rechten heeft, geeft het systeem een error </w:t>
-            </w:r>
-            <w:proofErr w:type="spellStart"/>
-            <w:r>
-              <w:t>message</w:t>
-            </w:r>
-            <w:proofErr w:type="spellEnd"/>
-            <w:r>
-              <w:t xml:space="preserve"> “Je hebt niet genoeg rechten om deze thread te bezoeken”</w:t>
-            </w:r>
           </w:p>
         </w:tc>
       </w:tr>
@@ -4216,35 +4487,43 @@
               <w:cnfStyle w:val="000000000000" w:firstRow="0" w:lastRow="0" w:firstColumn="0" w:lastColumn="0" w:oddVBand="0" w:evenVBand="0" w:oddHBand="0" w:evenHBand="0" w:firstRowFirstColumn="0" w:firstRowLastColumn="0" w:lastRowFirstColumn="0" w:lastRowLastColumn="0"/>
             </w:pPr>
             <w:r>
-              <w:t>Het</w:t>
-            </w:r>
-            <w:r>
-              <w:t xml:space="preserve"> systeem laat de eerst 10 </w:t>
+              <w:t xml:space="preserve">Het </w:t>
+            </w:r>
+            <w:r>
+              <w:t xml:space="preserve">systeem </w:t>
+            </w:r>
+            <w:r>
+              <w:t xml:space="preserve">plaatst de post, slaat de post op en </w:t>
             </w:r>
             <w:proofErr w:type="spellStart"/>
             <w:r>
-              <w:t>posts</w:t>
+              <w:t>refreshed</w:t>
             </w:r>
             <w:proofErr w:type="spellEnd"/>
             <w:r>
-              <w:t xml:space="preserve"> zien, in de gekozen thread</w:t>
+              <w:t xml:space="preserve"> de pagina</w:t>
             </w:r>
           </w:p>
         </w:tc>
       </w:tr>
     </w:tbl>
+    <w:p/>
     <w:p>
       <w:pPr>
-        <w:pStyle w:val="Heading2"/>
-      </w:pPr>
+        <w:spacing w:after="160" w:line="259" w:lineRule="auto"/>
+      </w:pPr>
+      <w:r>
+        <w:br w:type="page"/>
+      </w:r>
     </w:p>
     <w:p>
       <w:pPr>
         <w:pStyle w:val="Heading2"/>
       </w:pPr>
-      <w:bookmarkStart w:id="18" w:name="_Toc387584201"/>
+      <w:bookmarkStart w:id="18" w:name="_Toc387852128"/>
       <w:r>
-        <w:t>4.3 Post</w:t>
+        <w:lastRenderedPageBreak/>
+        <w:t>4.4 thread</w:t>
       </w:r>
       <w:r>
         <w:t xml:space="preserve"> maken</w:t>
@@ -4289,10 +4568,13 @@
               <w:cnfStyle w:val="100000000000" w:firstRow="1" w:lastRow="0" w:firstColumn="0" w:lastColumn="0" w:oddVBand="0" w:evenVBand="0" w:oddHBand="0" w:evenHBand="0" w:firstRowFirstColumn="0" w:firstRowLastColumn="0" w:lastRowFirstColumn="0" w:lastRowLastColumn="0"/>
             </w:pPr>
             <w:r>
-              <w:t>Post</w:t>
-            </w:r>
-            <w:r>
-              <w:t xml:space="preserve"> Maken</w:t>
+              <w:t>Thread</w:t>
+            </w:r>
+            <w:r>
+              <w:t xml:space="preserve"> </w:t>
+            </w:r>
+            <w:r>
+              <w:t>maken</w:t>
             </w:r>
           </w:p>
         </w:tc>
@@ -4325,7 +4607,10 @@
               <w:cnfStyle w:val="000000100000" w:firstRow="0" w:lastRow="0" w:firstColumn="0" w:lastColumn="0" w:oddVBand="0" w:evenVBand="0" w:oddHBand="1" w:evenHBand="0" w:firstRowFirstColumn="0" w:firstRowLastColumn="0" w:lastRowFirstColumn="0" w:lastRowLastColumn="0"/>
             </w:pPr>
             <w:r>
-              <w:t>Actor maakt een post aan.</w:t>
+              <w:t xml:space="preserve">Actor </w:t>
+            </w:r>
+            <w:r>
+              <w:t>Maakt een nieuwe thread aan</w:t>
             </w:r>
           </w:p>
         </w:tc>
@@ -4388,13 +4673,19 @@
               <w:cnfStyle w:val="000000100000" w:firstRow="0" w:lastRow="0" w:firstColumn="0" w:lastColumn="0" w:oddVBand="0" w:evenVBand="0" w:oddHBand="1" w:evenHBand="0" w:firstRowFirstColumn="0" w:firstRowLastColumn="0" w:lastRowFirstColumn="0" w:lastRowLastColumn="0"/>
             </w:pPr>
             <w:r>
-              <w:t>Actor bevind</w:t>
+              <w:t>De actor bevind</w:t>
             </w:r>
             <w:r>
               <w:t>t</w:t>
             </w:r>
             <w:r>
-              <w:t xml:space="preserve"> zich in een thread</w:t>
+              <w:t xml:space="preserve"> zich in de catego</w:t>
+            </w:r>
+            <w:r>
+              <w:t>rie waar hij een thread wil aan</w:t>
+            </w:r>
+            <w:r>
+              <w:t>maken</w:t>
             </w:r>
           </w:p>
         </w:tc>
@@ -4421,28 +4712,72 @@
           <w:p>
             <w:pPr>
               <w:pStyle w:val="NoSpacing"/>
+              <w:numPr>
+                <w:ilvl w:val="0"/>
+                <w:numId w:val="4"/>
+              </w:numPr>
               <w:cnfStyle w:val="000000000000" w:firstRow="0" w:lastRow="0" w:firstColumn="0" w:lastColumn="0" w:oddVBand="0" w:evenVBand="0" w:oddHBand="0" w:evenHBand="0" w:firstRowFirstColumn="0" w:firstRowLastColumn="0" w:lastRowFirstColumn="0" w:lastRowLastColumn="0"/>
             </w:pPr>
             <w:r>
-              <w:t xml:space="preserve">1. de actor voert zijn post in de </w:t>
-            </w:r>
-            <w:proofErr w:type="spellStart"/>
-            <w:r>
-              <w:t>textbox</w:t>
-            </w:r>
-            <w:proofErr w:type="spellEnd"/>
-            <w:r>
-              <w:t>.</w:t>
-            </w:r>
-          </w:p>
-          <w:p>
-            <w:pPr>
-              <w:pStyle w:val="NoSpacing"/>
+              <w:t>De actor klikt op de knop “nieuw thread”</w:t>
+            </w:r>
+          </w:p>
+          <w:p>
+            <w:pPr>
+              <w:pStyle w:val="NoSpacing"/>
+              <w:numPr>
+                <w:ilvl w:val="0"/>
+                <w:numId w:val="4"/>
+              </w:numPr>
               <w:cnfStyle w:val="000000000000" w:firstRow="0" w:lastRow="0" w:firstColumn="0" w:lastColumn="0" w:oddVBand="0" w:evenVBand="0" w:oddHBand="0" w:evenHBand="0" w:firstRowFirstColumn="0" w:firstRowLastColumn="0" w:lastRowFirstColumn="0" w:lastRowLastColumn="0"/>
             </w:pPr>
             <w:r>
-              <w:t>2. de actor drukt op de knop “reply”</w:t>
-            </w:r>
+              <w:t>Het systeem geeft een formulier.</w:t>
+            </w:r>
+          </w:p>
+          <w:p>
+            <w:pPr>
+              <w:pStyle w:val="NoSpacing"/>
+              <w:numPr>
+                <w:ilvl w:val="0"/>
+                <w:numId w:val="4"/>
+              </w:numPr>
+              <w:cnfStyle w:val="000000000000" w:firstRow="0" w:lastRow="0" w:firstColumn="0" w:lastColumn="0" w:oddVBand="0" w:evenVBand="0" w:oddHBand="0" w:evenHBand="0" w:firstRowFirstColumn="0" w:firstRowLastColumn="0" w:lastRowFirstColumn="0" w:lastRowLastColumn="0"/>
+            </w:pPr>
+            <w:r>
+              <w:t>De actor vult de gewenste informatie in.</w:t>
+            </w:r>
+          </w:p>
+          <w:p>
+            <w:pPr>
+              <w:pStyle w:val="NoSpacing"/>
+              <w:numPr>
+                <w:ilvl w:val="0"/>
+                <w:numId w:val="4"/>
+              </w:numPr>
+              <w:cnfStyle w:val="000000000000" w:firstRow="0" w:lastRow="0" w:firstColumn="0" w:lastColumn="0" w:oddVBand="0" w:evenVBand="0" w:oddHBand="0" w:evenHBand="0" w:firstRowFirstColumn="0" w:firstRowLastColumn="0" w:lastRowFirstColumn="0" w:lastRowLastColumn="0"/>
+            </w:pPr>
+            <w:r>
+              <w:t>De actor drukt op de knop “ post”</w:t>
+            </w:r>
+          </w:p>
+          <w:p>
+            <w:pPr>
+              <w:pStyle w:val="NoSpacing"/>
+              <w:numPr>
+                <w:ilvl w:val="0"/>
+                <w:numId w:val="4"/>
+              </w:numPr>
+              <w:cnfStyle w:val="000000000000" w:firstRow="0" w:lastRow="0" w:firstColumn="0" w:lastColumn="0" w:oddVBand="0" w:evenVBand="0" w:oddHBand="0" w:evenHBand="0" w:firstRowFirstColumn="0" w:firstRowLastColumn="0" w:lastRowFirstColumn="0" w:lastRowLastColumn="0"/>
+            </w:pPr>
+            <w:r>
+              <w:t xml:space="preserve">Het systeem verifieerd de gegevens </w:t>
+            </w:r>
+            <w:proofErr w:type="gramStart"/>
+            <w:r>
+              <w:t xml:space="preserve">[1]  </w:t>
+            </w:r>
+            <w:proofErr w:type="gramEnd"/>
           </w:p>
         </w:tc>
       </w:tr>
@@ -4473,6 +4808,26 @@
               <w:pStyle w:val="NoSpacing"/>
               <w:cnfStyle w:val="000000100000" w:firstRow="0" w:lastRow="0" w:firstColumn="0" w:lastColumn="0" w:oddVBand="0" w:evenVBand="0" w:oddHBand="1" w:evenHBand="0" w:firstRowFirstColumn="0" w:firstRowLastColumn="0" w:lastRowFirstColumn="0" w:lastRowLastColumn="0"/>
             </w:pPr>
+            <w:r>
+              <w:t>[</w:t>
+            </w:r>
+            <w:r>
+              <w:t xml:space="preserve">1] als de naam al bestaat, geeft het systeem een error </w:t>
+            </w:r>
+            <w:proofErr w:type="spellStart"/>
+            <w:r>
+              <w:t>message</w:t>
+            </w:r>
+            <w:proofErr w:type="spellEnd"/>
+            <w:r>
+              <w:t xml:space="preserve"> “naam bestaat al” en laat het formulier opnieuw zien</w:t>
+            </w:r>
+          </w:p>
+          <w:p>
+            <w:pPr>
+              <w:pStyle w:val="NoSpacing"/>
+              <w:cnfStyle w:val="000000100000" w:firstRow="0" w:lastRow="0" w:firstColumn="0" w:lastColumn="0" w:oddVBand="0" w:evenVBand="0" w:oddHBand="1" w:evenHBand="0" w:firstRowFirstColumn="0" w:firstRowLastColumn="0" w:lastRowFirstColumn="0" w:lastRowLastColumn="0"/>
+            </w:pPr>
           </w:p>
         </w:tc>
       </w:tr>
@@ -4504,13 +4859,7 @@
               <w:cnfStyle w:val="000000000000" w:firstRow="0" w:lastRow="0" w:firstColumn="0" w:lastColumn="0" w:oddVBand="0" w:evenVBand="0" w:oddHBand="0" w:evenHBand="0" w:firstRowFirstColumn="0" w:firstRowLastColumn="0" w:lastRowFirstColumn="0" w:lastRowLastColumn="0"/>
             </w:pPr>
             <w:r>
-              <w:t xml:space="preserve">Het </w:t>
-            </w:r>
-            <w:r>
-              <w:t xml:space="preserve">systeem </w:t>
-            </w:r>
-            <w:r>
-              <w:t xml:space="preserve">plaatst de post, slaat de post op en </w:t>
+              <w:t xml:space="preserve">Het systeem plaatst de thread, slaat de thread op en </w:t>
             </w:r>
             <w:proofErr w:type="spellStart"/>
             <w:r>
@@ -4524,26 +4873,18 @@
         </w:tc>
       </w:tr>
     </w:tbl>
-    <w:p/>
     <w:p>
       <w:pPr>
-        <w:spacing w:after="160" w:line="259" w:lineRule="auto"/>
-      </w:pPr>
-      <w:r>
-        <w:br w:type="page"/>
-      </w:r>
+        <w:pStyle w:val="Heading2"/>
+      </w:pPr>
     </w:p>
     <w:p>
       <w:pPr>
         <w:pStyle w:val="Heading2"/>
       </w:pPr>
-      <w:bookmarkStart w:id="19" w:name="_Toc387584202"/>
+      <w:bookmarkStart w:id="19" w:name="_Toc387852129"/>
       <w:r>
-        <w:lastRenderedPageBreak/>
-        <w:t>4.4 thread</w:t>
-      </w:r>
-      <w:r>
-        <w:t xml:space="preserve"> maken</w:t>
+        <w:t>4.5 Post aanpassen</w:t>
       </w:r>
       <w:bookmarkEnd w:id="19"/>
     </w:p>
@@ -4585,13 +4926,10 @@
               <w:cnfStyle w:val="100000000000" w:firstRow="1" w:lastRow="0" w:firstColumn="0" w:lastColumn="0" w:oddVBand="0" w:evenVBand="0" w:oddHBand="0" w:evenHBand="0" w:firstRowFirstColumn="0" w:firstRowLastColumn="0" w:lastRowFirstColumn="0" w:lastRowLastColumn="0"/>
             </w:pPr>
             <w:r>
-              <w:t>Thread</w:t>
-            </w:r>
-            <w:r>
-              <w:t xml:space="preserve"> </w:t>
-            </w:r>
-            <w:r>
-              <w:t>maken</w:t>
+              <w:t>Post</w:t>
+            </w:r>
+            <w:r>
+              <w:t xml:space="preserve"> aanpassen</w:t>
             </w:r>
           </w:p>
         </w:tc>
@@ -4624,10 +4962,13 @@
               <w:cnfStyle w:val="000000100000" w:firstRow="0" w:lastRow="0" w:firstColumn="0" w:lastColumn="0" w:oddVBand="0" w:evenVBand="0" w:oddHBand="1" w:evenHBand="0" w:firstRowFirstColumn="0" w:firstRowLastColumn="0" w:lastRowFirstColumn="0" w:lastRowLastColumn="0"/>
             </w:pPr>
             <w:r>
-              <w:t xml:space="preserve">Actor </w:t>
-            </w:r>
-            <w:r>
-              <w:t>Maakt een nieuwe thread aan</w:t>
+              <w:t xml:space="preserve">Actor past een </w:t>
+            </w:r>
+            <w:r>
+              <w:t>post</w:t>
+            </w:r>
+            <w:r>
+              <w:t xml:space="preserve"> aan</w:t>
             </w:r>
           </w:p>
         </w:tc>
@@ -4690,19 +5031,7 @@
               <w:cnfStyle w:val="000000100000" w:firstRow="0" w:lastRow="0" w:firstColumn="0" w:lastColumn="0" w:oddVBand="0" w:evenVBand="0" w:oddHBand="1" w:evenHBand="0" w:firstRowFirstColumn="0" w:firstRowLastColumn="0" w:lastRowFirstColumn="0" w:lastRowLastColumn="0"/>
             </w:pPr>
             <w:r>
-              <w:t>De actor bevind</w:t>
-            </w:r>
-            <w:r>
-              <w:t>t</w:t>
-            </w:r>
-            <w:r>
-              <w:t xml:space="preserve"> zich in de catego</w:t>
-            </w:r>
-            <w:r>
-              <w:t>rie waar hij een thread wil aan</w:t>
-            </w:r>
-            <w:r>
-              <w:t>maken</w:t>
+              <w:t>De actor bevindt zich in de thread waar hij een post wil aanpassen</w:t>
             </w:r>
           </w:p>
         </w:tc>
@@ -4731,12 +5060,20 @@
               <w:pStyle w:val="NoSpacing"/>
               <w:numPr>
                 <w:ilvl w:val="0"/>
-                <w:numId w:val="4"/>
+                <w:numId w:val="5"/>
               </w:numPr>
               <w:cnfStyle w:val="000000000000" w:firstRow="0" w:lastRow="0" w:firstColumn="0" w:lastColumn="0" w:oddVBand="0" w:evenVBand="0" w:oddHBand="0" w:evenHBand="0" w:firstRowFirstColumn="0" w:firstRowLastColumn="0" w:lastRowFirstColumn="0" w:lastRowLastColumn="0"/>
             </w:pPr>
             <w:r>
-              <w:t>De actor klikt op de knop “nieuw thread”</w:t>
+              <w:t xml:space="preserve">De </w:t>
+            </w:r>
+            <w:proofErr w:type="gramStart"/>
+            <w:r>
+              <w:t xml:space="preserve">actor  </w:t>
+            </w:r>
+            <w:proofErr w:type="gramEnd"/>
+            <w:r>
+              <w:t>klikt op “ aanpassen” naast de post die hij wil aanpassen</w:t>
             </w:r>
           </w:p>
           <w:p>
@@ -4744,12 +5081,12 @@
               <w:pStyle w:val="NoSpacing"/>
               <w:numPr>
                 <w:ilvl w:val="0"/>
-                <w:numId w:val="4"/>
+                <w:numId w:val="5"/>
               </w:numPr>
               <w:cnfStyle w:val="000000000000" w:firstRow="0" w:lastRow="0" w:firstColumn="0" w:lastColumn="0" w:oddVBand="0" w:evenVBand="0" w:oddHBand="0" w:evenHBand="0" w:firstRowFirstColumn="0" w:firstRowLastColumn="0" w:lastRowFirstColumn="0" w:lastRowLastColumn="0"/>
             </w:pPr>
             <w:r>
-              <w:t>Het systeem geeft een formulier.</w:t>
+              <w:t>Het systeem geeft een formulier met alle gegevens, ook de inhoud van de post.</w:t>
             </w:r>
           </w:p>
           <w:p>
@@ -4757,12 +5094,12 @@
               <w:pStyle w:val="NoSpacing"/>
               <w:numPr>
                 <w:ilvl w:val="0"/>
-                <w:numId w:val="4"/>
+                <w:numId w:val="5"/>
               </w:numPr>
               <w:cnfStyle w:val="000000000000" w:firstRow="0" w:lastRow="0" w:firstColumn="0" w:lastColumn="0" w:oddVBand="0" w:evenVBand="0" w:oddHBand="0" w:evenHBand="0" w:firstRowFirstColumn="0" w:firstRowLastColumn="0" w:lastRowFirstColumn="0" w:lastRowLastColumn="0"/>
             </w:pPr>
             <w:r>
-              <w:t>De actor vult de gewenste informatie in.</w:t>
+              <w:t>De actor pas aan wat hij wil veranderen.</w:t>
             </w:r>
           </w:p>
           <w:p>
@@ -4770,31 +5107,24 @@
               <w:pStyle w:val="NoSpacing"/>
               <w:numPr>
                 <w:ilvl w:val="0"/>
-                <w:numId w:val="4"/>
+                <w:numId w:val="5"/>
               </w:numPr>
               <w:cnfStyle w:val="000000000000" w:firstRow="0" w:lastRow="0" w:firstColumn="0" w:lastColumn="0" w:oddVBand="0" w:evenVBand="0" w:oddHBand="0" w:evenHBand="0" w:firstRowFirstColumn="0" w:firstRowLastColumn="0" w:lastRowFirstColumn="0" w:lastRowLastColumn="0"/>
             </w:pPr>
             <w:r>
-              <w:t>De actor drukt op de knop “ post”</w:t>
-            </w:r>
-          </w:p>
-          <w:p>
-            <w:pPr>
-              <w:pStyle w:val="NoSpacing"/>
-              <w:numPr>
-                <w:ilvl w:val="0"/>
-                <w:numId w:val="4"/>
-              </w:numPr>
-              <w:cnfStyle w:val="000000000000" w:firstRow="0" w:lastRow="0" w:firstColumn="0" w:lastColumn="0" w:oddVBand="0" w:evenVBand="0" w:oddHBand="0" w:evenHBand="0" w:firstRowFirstColumn="0" w:firstRowLastColumn="0" w:lastRowFirstColumn="0" w:lastRowLastColumn="0"/>
-            </w:pPr>
-            <w:r>
-              <w:t xml:space="preserve">Het systeem verifieerd de gegevens </w:t>
-            </w:r>
-            <w:proofErr w:type="gramStart"/>
-            <w:r>
-              <w:t xml:space="preserve">[1]  </w:t>
-            </w:r>
-            <w:proofErr w:type="gramEnd"/>
+              <w:t>De actor drukt op “</w:t>
+            </w:r>
+            <w:proofErr w:type="spellStart"/>
+            <w:r>
+              <w:t>edit</w:t>
+            </w:r>
+            <w:proofErr w:type="spellEnd"/>
+            <w:r>
+              <w:t>”</w:t>
+            </w:r>
+            <w:r>
+              <w:t>[1]</w:t>
+            </w:r>
           </w:p>
         </w:tc>
       </w:tr>
@@ -4826,10 +5156,10 @@
               <w:cnfStyle w:val="000000100000" w:firstRow="0" w:lastRow="0" w:firstColumn="0" w:lastColumn="0" w:oddVBand="0" w:evenVBand="0" w:oddHBand="1" w:evenHBand="0" w:firstRowFirstColumn="0" w:firstRowLastColumn="0" w:lastRowFirstColumn="0" w:lastRowLastColumn="0"/>
             </w:pPr>
             <w:r>
-              <w:t>[</w:t>
-            </w:r>
-            <w:r>
-              <w:t xml:space="preserve">1] als de naam al bestaat, geeft het systeem een error </w:t>
+              <w:t xml:space="preserve">[1] </w:t>
+            </w:r>
+            <w:r>
+              <w:t xml:space="preserve">Als de Actor niet genoeg rechten heeft krijgt geeft het systeem error </w:t>
             </w:r>
             <w:proofErr w:type="spellStart"/>
             <w:r>
@@ -4837,7 +5167,13 @@
             </w:r>
             <w:proofErr w:type="spellEnd"/>
             <w:r>
-              <w:t xml:space="preserve"> “naam bestaat al” en laat het formulier opnieuw zien</w:t>
+              <w:t xml:space="preserve"> “niet genoeg recht</w:t>
+            </w:r>
+            <w:r>
+              <w:t>en</w:t>
+            </w:r>
+            <w:r>
+              <w:t>”</w:t>
             </w:r>
           </w:p>
           <w:p>
@@ -4876,7 +5212,10 @@
               <w:cnfStyle w:val="000000000000" w:firstRow="0" w:lastRow="0" w:firstColumn="0" w:lastColumn="0" w:oddVBand="0" w:evenVBand="0" w:oddHBand="0" w:evenHBand="0" w:firstRowFirstColumn="0" w:firstRowLastColumn="0" w:lastRowFirstColumn="0" w:lastRowLastColumn="0"/>
             </w:pPr>
             <w:r>
-              <w:t xml:space="preserve">Het systeem plaatst de thread, slaat de thread op en </w:t>
+              <w:t>Het systeem</w:t>
+            </w:r>
+            <w:r>
+              <w:t xml:space="preserve"> past de post aan en </w:t>
             </w:r>
             <w:proofErr w:type="spellStart"/>
             <w:r>
@@ -4899,9 +5238,9 @@
       <w:pPr>
         <w:pStyle w:val="Heading2"/>
       </w:pPr>
-      <w:bookmarkStart w:id="20" w:name="_Toc387584203"/>
+      <w:bookmarkStart w:id="20" w:name="_Toc387852130"/>
       <w:r>
-        <w:t>4.5 Post aanpassen</w:t>
+        <w:t>4.6 Thread aanpassen</w:t>
       </w:r>
       <w:bookmarkEnd w:id="20"/>
     </w:p>
@@ -4943,7 +5282,7 @@
               <w:cnfStyle w:val="100000000000" w:firstRow="1" w:lastRow="0" w:firstColumn="0" w:lastColumn="0" w:oddVBand="0" w:evenVBand="0" w:oddHBand="0" w:evenHBand="0" w:firstRowFirstColumn="0" w:firstRowLastColumn="0" w:lastRowFirstColumn="0" w:lastRowLastColumn="0"/>
             </w:pPr>
             <w:r>
-              <w:t>Post</w:t>
+              <w:t>thread</w:t>
             </w:r>
             <w:r>
               <w:t xml:space="preserve"> aanpassen</w:t>
@@ -4979,13 +5318,7 @@
               <w:cnfStyle w:val="000000100000" w:firstRow="0" w:lastRow="0" w:firstColumn="0" w:lastColumn="0" w:oddVBand="0" w:evenVBand="0" w:oddHBand="1" w:evenHBand="0" w:firstRowFirstColumn="0" w:firstRowLastColumn="0" w:lastRowFirstColumn="0" w:lastRowLastColumn="0"/>
             </w:pPr>
             <w:r>
-              <w:t xml:space="preserve">Actor past een </w:t>
-            </w:r>
-            <w:r>
-              <w:t>post</w:t>
-            </w:r>
-            <w:r>
-              <w:t xml:space="preserve"> aan</w:t>
+              <w:t>Actor past een thread aan</w:t>
             </w:r>
           </w:p>
         </w:tc>
@@ -5048,7 +5381,7 @@
               <w:cnfStyle w:val="000000100000" w:firstRow="0" w:lastRow="0" w:firstColumn="0" w:lastColumn="0" w:oddVBand="0" w:evenVBand="0" w:oddHBand="1" w:evenHBand="0" w:firstRowFirstColumn="0" w:firstRowLastColumn="0" w:lastRowFirstColumn="0" w:lastRowLastColumn="0"/>
             </w:pPr>
             <w:r>
-              <w:t>De actor bevindt zich in de thread waar hij een post wil aanpassen</w:t>
+              <w:t>De actor bevindt zich in de categorie waar hij de thread wil aanpassen</w:t>
             </w:r>
           </w:p>
         </w:tc>
@@ -5077,7 +5410,7 @@
               <w:pStyle w:val="NoSpacing"/>
               <w:numPr>
                 <w:ilvl w:val="0"/>
-                <w:numId w:val="5"/>
+                <w:numId w:val="6"/>
               </w:numPr>
               <w:cnfStyle w:val="000000000000" w:firstRow="0" w:lastRow="0" w:firstColumn="0" w:lastColumn="0" w:oddVBand="0" w:evenVBand="0" w:oddHBand="0" w:evenHBand="0" w:firstRowFirstColumn="0" w:firstRowLastColumn="0" w:lastRowFirstColumn="0" w:lastRowLastColumn="0"/>
             </w:pPr>
@@ -5090,7 +5423,7 @@
             </w:r>
             <w:proofErr w:type="gramEnd"/>
             <w:r>
-              <w:t>klikt op “ aanpassen” naast de post die hij wil aanpassen</w:t>
+              <w:t>klikt op “ aanpassen” naast de thread die hij wil aanpassen</w:t>
             </w:r>
           </w:p>
           <w:p>
@@ -5098,7 +5431,7 @@
               <w:pStyle w:val="NoSpacing"/>
               <w:numPr>
                 <w:ilvl w:val="0"/>
-                <w:numId w:val="5"/>
+                <w:numId w:val="6"/>
               </w:numPr>
               <w:cnfStyle w:val="000000000000" w:firstRow="0" w:lastRow="0" w:firstColumn="0" w:lastColumn="0" w:oddVBand="0" w:evenVBand="0" w:oddHBand="0" w:evenHBand="0" w:firstRowFirstColumn="0" w:firstRowLastColumn="0" w:lastRowFirstColumn="0" w:lastRowLastColumn="0"/>
             </w:pPr>
@@ -5111,7 +5444,7 @@
               <w:pStyle w:val="NoSpacing"/>
               <w:numPr>
                 <w:ilvl w:val="0"/>
-                <w:numId w:val="5"/>
+                <w:numId w:val="6"/>
               </w:numPr>
               <w:cnfStyle w:val="000000000000" w:firstRow="0" w:lastRow="0" w:firstColumn="0" w:lastColumn="0" w:oddVBand="0" w:evenVBand="0" w:oddHBand="0" w:evenHBand="0" w:firstRowFirstColumn="0" w:firstRowLastColumn="0" w:lastRowFirstColumn="0" w:lastRowLastColumn="0"/>
             </w:pPr>
@@ -5124,7 +5457,7 @@
               <w:pStyle w:val="NoSpacing"/>
               <w:numPr>
                 <w:ilvl w:val="0"/>
-                <w:numId w:val="5"/>
+                <w:numId w:val="6"/>
               </w:numPr>
               <w:cnfStyle w:val="000000000000" w:firstRow="0" w:lastRow="0" w:firstColumn="0" w:lastColumn="0" w:oddVBand="0" w:evenVBand="0" w:oddHBand="0" w:evenHBand="0" w:firstRowFirstColumn="0" w:firstRowLastColumn="0" w:lastRowFirstColumn="0" w:lastRowLastColumn="0"/>
             </w:pPr>
@@ -5137,10 +5470,7 @@
             </w:r>
             <w:proofErr w:type="spellEnd"/>
             <w:r>
-              <w:t>”</w:t>
-            </w:r>
-            <w:r>
-              <w:t>[1]</w:t>
+              <w:t>”[1]</w:t>
             </w:r>
           </w:p>
         </w:tc>
@@ -5173,10 +5503,7 @@
               <w:cnfStyle w:val="000000100000" w:firstRow="0" w:lastRow="0" w:firstColumn="0" w:lastColumn="0" w:oddVBand="0" w:evenVBand="0" w:oddHBand="1" w:evenHBand="0" w:firstRowFirstColumn="0" w:firstRowLastColumn="0" w:lastRowFirstColumn="0" w:lastRowLastColumn="0"/>
             </w:pPr>
             <w:r>
-              <w:t xml:space="preserve">[1] </w:t>
-            </w:r>
-            <w:r>
-              <w:t xml:space="preserve">Als de Actor niet genoeg rechten heeft krijgt geeft het systeem error </w:t>
+              <w:t xml:space="preserve">[1] Als de Actor niet genoeg rechten heeft krijgt geeft het systeem error </w:t>
             </w:r>
             <w:proofErr w:type="spellStart"/>
             <w:r>
@@ -5229,10 +5556,7 @@
               <w:cnfStyle w:val="000000000000" w:firstRow="0" w:lastRow="0" w:firstColumn="0" w:lastColumn="0" w:oddVBand="0" w:evenVBand="0" w:oddHBand="0" w:evenHBand="0" w:firstRowFirstColumn="0" w:firstRowLastColumn="0" w:lastRowFirstColumn="0" w:lastRowLastColumn="0"/>
             </w:pPr>
             <w:r>
-              <w:t>Het systeem</w:t>
-            </w:r>
-            <w:r>
-              <w:t xml:space="preserve"> past de post aan en </w:t>
+              <w:t xml:space="preserve">Het systeem past de thread aan en </w:t>
             </w:r>
             <w:proofErr w:type="spellStart"/>
             <w:r>
@@ -5253,11 +5577,30 @@
     </w:p>
     <w:p>
       <w:pPr>
+        <w:spacing w:after="160" w:line="259" w:lineRule="auto"/>
+        <w:rPr>
+          <w:rFonts w:asciiTheme="majorHAnsi" w:eastAsiaTheme="majorEastAsia" w:hAnsiTheme="majorHAnsi" w:cstheme="majorBidi"/>
+          <w:color w:val="2E74B5" w:themeColor="accent1" w:themeShade="BF"/>
+          <w:sz w:val="26"/>
+          <w:szCs w:val="26"/>
+        </w:rPr>
+      </w:pPr>
+      <w:r>
+        <w:br w:type="page"/>
+      </w:r>
+    </w:p>
+    <w:p>
+      <w:pPr>
         <w:pStyle w:val="Heading2"/>
-      </w:pPr>
-      <w:bookmarkStart w:id="21" w:name="_Toc387584204"/>
+        <w:rPr>
+          <w:rFonts w:eastAsiaTheme="minorEastAsia"/>
+          <w:lang w:eastAsia="nl-NL"/>
+        </w:rPr>
+      </w:pPr>
+      <w:bookmarkStart w:id="21" w:name="_Toc387852131"/>
       <w:r>
-        <w:t>4.6 Thread aanpassen</w:t>
+        <w:lastRenderedPageBreak/>
+        <w:t>4.7 Thread verwijderen</w:t>
       </w:r>
       <w:bookmarkEnd w:id="21"/>
     </w:p>
@@ -5302,7 +5645,7 @@
               <w:t>thread</w:t>
             </w:r>
             <w:r>
-              <w:t xml:space="preserve"> aanpassen</w:t>
+              <w:t xml:space="preserve"> verwijderen</w:t>
             </w:r>
           </w:p>
         </w:tc>
@@ -5335,7 +5678,7 @@
               <w:cnfStyle w:val="000000100000" w:firstRow="0" w:lastRow="0" w:firstColumn="0" w:lastColumn="0" w:oddVBand="0" w:evenVBand="0" w:oddHBand="1" w:evenHBand="0" w:firstRowFirstColumn="0" w:firstRowLastColumn="0" w:lastRowFirstColumn="0" w:lastRowLastColumn="0"/>
             </w:pPr>
             <w:r>
-              <w:t>Actor past een thread aan</w:t>
+              <w:t>Actor verwijderd een thread</w:t>
             </w:r>
           </w:p>
         </w:tc>
@@ -5398,7 +5741,7 @@
               <w:cnfStyle w:val="000000100000" w:firstRow="0" w:lastRow="0" w:firstColumn="0" w:lastColumn="0" w:oddVBand="0" w:evenVBand="0" w:oddHBand="1" w:evenHBand="0" w:firstRowFirstColumn="0" w:firstRowLastColumn="0" w:lastRowFirstColumn="0" w:lastRowLastColumn="0"/>
             </w:pPr>
             <w:r>
-              <w:t>De actor bevindt zich in de categorie waar hij de thread wil aanpassen</w:t>
+              <w:t>De actor bevindt zich in de categorie waar hij de thread wil verwijderen</w:t>
             </w:r>
           </w:p>
         </w:tc>
@@ -5427,7 +5770,7 @@
               <w:pStyle w:val="NoSpacing"/>
               <w:numPr>
                 <w:ilvl w:val="0"/>
-                <w:numId w:val="6"/>
+                <w:numId w:val="7"/>
               </w:numPr>
               <w:cnfStyle w:val="000000000000" w:firstRow="0" w:lastRow="0" w:firstColumn="0" w:lastColumn="0" w:oddVBand="0" w:evenVBand="0" w:oddHBand="0" w:evenHBand="0" w:firstRowFirstColumn="0" w:firstRowLastColumn="0" w:lastRowFirstColumn="0" w:lastRowLastColumn="0"/>
             </w:pPr>
@@ -5440,7 +5783,7 @@
             </w:r>
             <w:proofErr w:type="gramEnd"/>
             <w:r>
-              <w:t>klikt op “ aanpassen” naast de thread die hij wil aanpassen</w:t>
+              <w:t>klikt op “verwijderen” naast de thread die hij wil verwijderen</w:t>
             </w:r>
           </w:p>
           <w:p>
@@ -5448,12 +5791,12 @@
               <w:pStyle w:val="NoSpacing"/>
               <w:numPr>
                 <w:ilvl w:val="0"/>
-                <w:numId w:val="6"/>
+                <w:numId w:val="7"/>
               </w:numPr>
               <w:cnfStyle w:val="000000000000" w:firstRow="0" w:lastRow="0" w:firstColumn="0" w:lastColumn="0" w:oddVBand="0" w:evenVBand="0" w:oddHBand="0" w:evenHBand="0" w:firstRowFirstColumn="0" w:firstRowLastColumn="0" w:lastRowFirstColumn="0" w:lastRowLastColumn="0"/>
             </w:pPr>
             <w:r>
-              <w:t>Het systeem geeft een formulier met alle gegevens, ook de inhoud van de post.</w:t>
+              <w:t>Het systeem geeft of je het wel zeker weet.</w:t>
             </w:r>
           </w:p>
           <w:p>
@@ -5461,33 +5804,12 @@
               <w:pStyle w:val="NoSpacing"/>
               <w:numPr>
                 <w:ilvl w:val="0"/>
-                <w:numId w:val="6"/>
+                <w:numId w:val="7"/>
               </w:numPr>
               <w:cnfStyle w:val="000000000000" w:firstRow="0" w:lastRow="0" w:firstColumn="0" w:lastColumn="0" w:oddVBand="0" w:evenVBand="0" w:oddHBand="0" w:evenHBand="0" w:firstRowFirstColumn="0" w:firstRowLastColumn="0" w:lastRowFirstColumn="0" w:lastRowLastColumn="0"/>
             </w:pPr>
             <w:r>
-              <w:t>De actor pas aan wat hij wil veranderen.</w:t>
-            </w:r>
-          </w:p>
-          <w:p>
-            <w:pPr>
-              <w:pStyle w:val="NoSpacing"/>
-              <w:numPr>
-                <w:ilvl w:val="0"/>
-                <w:numId w:val="6"/>
-              </w:numPr>
-              <w:cnfStyle w:val="000000000000" w:firstRow="0" w:lastRow="0" w:firstColumn="0" w:lastColumn="0" w:oddVBand="0" w:evenVBand="0" w:oddHBand="0" w:evenHBand="0" w:firstRowFirstColumn="0" w:firstRowLastColumn="0" w:lastRowFirstColumn="0" w:lastRowLastColumn="0"/>
-            </w:pPr>
-            <w:r>
-              <w:t>De actor drukt op “</w:t>
-            </w:r>
-            <w:proofErr w:type="spellStart"/>
-            <w:r>
-              <w:t>edit</w:t>
-            </w:r>
-            <w:proofErr w:type="spellEnd"/>
-            <w:r>
-              <w:t>”[1]</w:t>
+              <w:t>De actor drukt op ja [1]</w:t>
             </w:r>
           </w:p>
         </w:tc>
@@ -5528,20 +5850,8 @@
             </w:r>
             <w:proofErr w:type="spellEnd"/>
             <w:r>
-              <w:t xml:space="preserve"> “niet genoeg recht</w:t>
-            </w:r>
-            <w:r>
-              <w:t>en</w:t>
-            </w:r>
-            <w:r>
-              <w:t>”</w:t>
-            </w:r>
-          </w:p>
-          <w:p>
-            <w:pPr>
-              <w:pStyle w:val="NoSpacing"/>
-              <w:cnfStyle w:val="000000100000" w:firstRow="0" w:lastRow="0" w:firstColumn="0" w:lastColumn="0" w:oddVBand="0" w:evenVBand="0" w:oddHBand="1" w:evenHBand="0" w:firstRowFirstColumn="0" w:firstRowLastColumn="0" w:lastRowFirstColumn="0" w:lastRowLastColumn="0"/>
-            </w:pPr>
+              <w:t xml:space="preserve"> “niet genoeg rechten”</w:t>
+            </w:r>
           </w:p>
         </w:tc>
       </w:tr>
@@ -5573,7 +5883,13 @@
               <w:cnfStyle w:val="000000000000" w:firstRow="0" w:lastRow="0" w:firstColumn="0" w:lastColumn="0" w:oddVBand="0" w:evenVBand="0" w:oddHBand="0" w:evenHBand="0" w:firstRowFirstColumn="0" w:firstRowLastColumn="0" w:lastRowFirstColumn="0" w:lastRowLastColumn="0"/>
             </w:pPr>
             <w:r>
-              <w:t xml:space="preserve">Het systeem past de thread aan en </w:t>
+              <w:t xml:space="preserve">Het systeem </w:t>
+            </w:r>
+            <w:r>
+              <w:t>verwijderd</w:t>
+            </w:r>
+            <w:r>
+              <w:t xml:space="preserve"> de thread aan en </w:t>
             </w:r>
             <w:proofErr w:type="spellStart"/>
             <w:r>
@@ -5587,6 +5903,11 @@
         </w:tc>
       </w:tr>
     </w:tbl>
+    <w:p>
+      <w:pPr>
+        <w:pStyle w:val="Heading2"/>
+      </w:pPr>
+    </w:p>
     <w:p>
       <w:pPr>
         <w:pStyle w:val="Heading2"/>
@@ -5595,345 +5916,30 @@
           <w:lang w:eastAsia="nl-NL"/>
         </w:rPr>
       </w:pPr>
-      <w:bookmarkStart w:id="22" w:name="_Toc387584205"/>
+      <w:bookmarkStart w:id="22" w:name="_Toc387852132"/>
       <w:r>
-        <w:t>4.7 Thread verwijderen</w:t>
+        <w:t>4.8 Post verwijderen</w:t>
       </w:r>
       <w:bookmarkEnd w:id="22"/>
     </w:p>
     <w:tbl>
       <w:tblPr>
         <w:tblStyle w:val="GridTable7Colorful"/>
-        <w:tblW w:w="9322" w:type="dxa"/>
-        <w:tblLook w:val="04A0" w:firstRow="1" w:lastRow="0" w:firstColumn="1" w:lastColumn="0" w:noHBand="0" w:noVBand="1"/>
-      </w:tblPr>
-      <w:tblGrid>
-        <w:gridCol w:w="1539"/>
-        <w:gridCol w:w="7783"/>
-      </w:tblGrid>
-      <w:tr>
-        <w:trPr>
-          <w:cnfStyle w:val="100000000000" w:firstRow="1" w:lastRow="0" w:firstColumn="0" w:lastColumn="0" w:oddVBand="0" w:evenVBand="0" w:oddHBand="0" w:evenHBand="0" w:firstRowFirstColumn="0" w:firstRowLastColumn="0" w:lastRowFirstColumn="0" w:lastRowLastColumn="0"/>
-        </w:trPr>
-        <w:tc>
-          <w:tcPr>
-            <w:cnfStyle w:val="001000000100" w:firstRow="0" w:lastRow="0" w:firstColumn="1" w:lastColumn="0" w:oddVBand="0" w:evenVBand="0" w:oddHBand="0" w:evenHBand="0" w:firstRowFirstColumn="1" w:firstRowLastColumn="0" w:lastRowFirstColumn="0" w:lastRowLastColumn="0"/>
-            <w:tcW w:w="1539" w:type="dxa"/>
-          </w:tcPr>
-          <w:p>
-            <w:pPr>
-              <w:pStyle w:val="NoSpacing"/>
-            </w:pPr>
-            <w:r>
-              <w:t>Naam:</w:t>
-            </w:r>
-          </w:p>
-        </w:tc>
-        <w:tc>
-          <w:tcPr>
-            <w:tcW w:w="7783" w:type="dxa"/>
-          </w:tcPr>
-          <w:p>
-            <w:pPr>
-              <w:pStyle w:val="NoSpacing"/>
-              <w:cnfStyle w:val="100000000000" w:firstRow="1" w:lastRow="0" w:firstColumn="0" w:lastColumn="0" w:oddVBand="0" w:evenVBand="0" w:oddHBand="0" w:evenHBand="0" w:firstRowFirstColumn="0" w:firstRowLastColumn="0" w:lastRowFirstColumn="0" w:lastRowLastColumn="0"/>
-            </w:pPr>
-            <w:r>
-              <w:t>thread</w:t>
-            </w:r>
-            <w:r>
-              <w:t xml:space="preserve"> verwijderen</w:t>
-            </w:r>
-          </w:p>
-        </w:tc>
-      </w:tr>
-      <w:tr>
-        <w:trPr>
-          <w:cnfStyle w:val="000000100000" w:firstRow="0" w:lastRow="0" w:firstColumn="0" w:lastColumn="0" w:oddVBand="0" w:evenVBand="0" w:oddHBand="1" w:evenHBand="0" w:firstRowFirstColumn="0" w:firstRowLastColumn="0" w:lastRowFirstColumn="0" w:lastRowLastColumn="0"/>
-        </w:trPr>
-        <w:tc>
-          <w:tcPr>
-            <w:cnfStyle w:val="001000000000" w:firstRow="0" w:lastRow="0" w:firstColumn="1" w:lastColumn="0" w:oddVBand="0" w:evenVBand="0" w:oddHBand="0" w:evenHBand="0" w:firstRowFirstColumn="0" w:firstRowLastColumn="0" w:lastRowFirstColumn="0" w:lastRowLastColumn="0"/>
-            <w:tcW w:w="1539" w:type="dxa"/>
-          </w:tcPr>
-          <w:p>
-            <w:pPr>
-              <w:pStyle w:val="NoSpacing"/>
-            </w:pPr>
-            <w:r>
-              <w:t>Samenvatting:</w:t>
-            </w:r>
-          </w:p>
-        </w:tc>
-        <w:tc>
-          <w:tcPr>
-            <w:tcW w:w="7783" w:type="dxa"/>
-          </w:tcPr>
-          <w:p>
-            <w:pPr>
-              <w:pStyle w:val="NoSpacing"/>
-              <w:cnfStyle w:val="000000100000" w:firstRow="0" w:lastRow="0" w:firstColumn="0" w:lastColumn="0" w:oddVBand="0" w:evenVBand="0" w:oddHBand="1" w:evenHBand="0" w:firstRowFirstColumn="0" w:firstRowLastColumn="0" w:lastRowFirstColumn="0" w:lastRowLastColumn="0"/>
-            </w:pPr>
-            <w:r>
-              <w:t>Actor verwijderd een thread</w:t>
-            </w:r>
-          </w:p>
-        </w:tc>
-      </w:tr>
-      <w:tr>
-        <w:tc>
-          <w:tcPr>
-            <w:cnfStyle w:val="001000000000" w:firstRow="0" w:lastRow="0" w:firstColumn="1" w:lastColumn="0" w:oddVBand="0" w:evenVBand="0" w:oddHBand="0" w:evenHBand="0" w:firstRowFirstColumn="0" w:firstRowLastColumn="0" w:lastRowFirstColumn="0" w:lastRowLastColumn="0"/>
-            <w:tcW w:w="1539" w:type="dxa"/>
-          </w:tcPr>
-          <w:p>
-            <w:pPr>
-              <w:pStyle w:val="NoSpacing"/>
-            </w:pPr>
-            <w:r>
-              <w:lastRenderedPageBreak/>
-              <w:t>Actor:</w:t>
-            </w:r>
-          </w:p>
-        </w:tc>
-        <w:tc>
-          <w:tcPr>
-            <w:tcW w:w="7783" w:type="dxa"/>
-          </w:tcPr>
-          <w:p>
-            <w:pPr>
-              <w:pStyle w:val="NoSpacing"/>
-              <w:cnfStyle w:val="000000000000" w:firstRow="0" w:lastRow="0" w:firstColumn="0" w:lastColumn="0" w:oddVBand="0" w:evenVBand="0" w:oddHBand="0" w:evenHBand="0" w:firstRowFirstColumn="0" w:firstRowLastColumn="0" w:lastRowFirstColumn="0" w:lastRowLastColumn="0"/>
-            </w:pPr>
-            <w:r>
-              <w:t>Bezoeker ingelogd</w:t>
-            </w:r>
-          </w:p>
-        </w:tc>
-      </w:tr>
-      <w:tr>
-        <w:trPr>
-          <w:cnfStyle w:val="000000100000" w:firstRow="0" w:lastRow="0" w:firstColumn="0" w:lastColumn="0" w:oddVBand="0" w:evenVBand="0" w:oddHBand="1" w:evenHBand="0" w:firstRowFirstColumn="0" w:firstRowLastColumn="0" w:lastRowFirstColumn="0" w:lastRowLastColumn="0"/>
-        </w:trPr>
-        <w:tc>
-          <w:tcPr>
-            <w:cnfStyle w:val="001000000000" w:firstRow="0" w:lastRow="0" w:firstColumn="1" w:lastColumn="0" w:oddVBand="0" w:evenVBand="0" w:oddHBand="0" w:evenHBand="0" w:firstRowFirstColumn="0" w:firstRowLastColumn="0" w:lastRowFirstColumn="0" w:lastRowLastColumn="0"/>
-            <w:tcW w:w="1539" w:type="dxa"/>
-          </w:tcPr>
-          <w:p>
-            <w:pPr>
-              <w:pStyle w:val="NoSpacing"/>
-            </w:pPr>
-            <w:r>
-              <w:t>Aanname:</w:t>
-            </w:r>
-          </w:p>
-        </w:tc>
-        <w:tc>
-          <w:tcPr>
-            <w:tcW w:w="7783" w:type="dxa"/>
-          </w:tcPr>
-          <w:p>
-            <w:pPr>
-              <w:pStyle w:val="NoSpacing"/>
-              <w:cnfStyle w:val="000000100000" w:firstRow="0" w:lastRow="0" w:firstColumn="0" w:lastColumn="0" w:oddVBand="0" w:evenVBand="0" w:oddHBand="1" w:evenHBand="0" w:firstRowFirstColumn="0" w:firstRowLastColumn="0" w:lastRowFirstColumn="0" w:lastRowLastColumn="0"/>
-            </w:pPr>
-            <w:r>
-              <w:t>De actor bevindt zich in de categorie waar hij de thread wil verwijderen</w:t>
-            </w:r>
-          </w:p>
-        </w:tc>
-      </w:tr>
-      <w:tr>
-        <w:tc>
-          <w:tcPr>
-            <w:cnfStyle w:val="001000000000" w:firstRow="0" w:lastRow="0" w:firstColumn="1" w:lastColumn="0" w:oddVBand="0" w:evenVBand="0" w:oddHBand="0" w:evenHBand="0" w:firstRowFirstColumn="0" w:firstRowLastColumn="0" w:lastRowFirstColumn="0" w:lastRowLastColumn="0"/>
-            <w:tcW w:w="1539" w:type="dxa"/>
-          </w:tcPr>
-          <w:p>
-            <w:pPr>
-              <w:pStyle w:val="NoSpacing"/>
-            </w:pPr>
-            <w:r>
-              <w:t>Beschrijving:</w:t>
-            </w:r>
-          </w:p>
-        </w:tc>
-        <w:tc>
-          <w:tcPr>
-            <w:tcW w:w="7783" w:type="dxa"/>
-          </w:tcPr>
-          <w:p>
-            <w:pPr>
-              <w:pStyle w:val="NoSpacing"/>
-              <w:numPr>
-                <w:ilvl w:val="0"/>
-                <w:numId w:val="7"/>
-              </w:numPr>
-              <w:cnfStyle w:val="000000000000" w:firstRow="0" w:lastRow="0" w:firstColumn="0" w:lastColumn="0" w:oddVBand="0" w:evenVBand="0" w:oddHBand="0" w:evenHBand="0" w:firstRowFirstColumn="0" w:firstRowLastColumn="0" w:lastRowFirstColumn="0" w:lastRowLastColumn="0"/>
-            </w:pPr>
-            <w:r>
-              <w:t xml:space="preserve">De </w:t>
-            </w:r>
-            <w:proofErr w:type="gramStart"/>
-            <w:r>
-              <w:t xml:space="preserve">actor  </w:t>
-            </w:r>
-            <w:proofErr w:type="gramEnd"/>
-            <w:r>
-              <w:t>klikt op “verwijderen” naast de thread die hij wil verwijderen</w:t>
-            </w:r>
-          </w:p>
-          <w:p>
-            <w:pPr>
-              <w:pStyle w:val="NoSpacing"/>
-              <w:numPr>
-                <w:ilvl w:val="0"/>
-                <w:numId w:val="7"/>
-              </w:numPr>
-              <w:cnfStyle w:val="000000000000" w:firstRow="0" w:lastRow="0" w:firstColumn="0" w:lastColumn="0" w:oddVBand="0" w:evenVBand="0" w:oddHBand="0" w:evenHBand="0" w:firstRowFirstColumn="0" w:firstRowLastColumn="0" w:lastRowFirstColumn="0" w:lastRowLastColumn="0"/>
-            </w:pPr>
-            <w:r>
-              <w:t>Het systeem geeft of je het wel zeker weet.</w:t>
-            </w:r>
-          </w:p>
-          <w:p>
-            <w:pPr>
-              <w:pStyle w:val="NoSpacing"/>
-              <w:numPr>
-                <w:ilvl w:val="0"/>
-                <w:numId w:val="7"/>
-              </w:numPr>
-              <w:cnfStyle w:val="000000000000" w:firstRow="0" w:lastRow="0" w:firstColumn="0" w:lastColumn="0" w:oddVBand="0" w:evenVBand="0" w:oddHBand="0" w:evenHBand="0" w:firstRowFirstColumn="0" w:firstRowLastColumn="0" w:lastRowFirstColumn="0" w:lastRowLastColumn="0"/>
-            </w:pPr>
-            <w:r>
-              <w:t>De actor drukt op ja [1]</w:t>
-            </w:r>
-          </w:p>
-        </w:tc>
-      </w:tr>
-      <w:tr>
-        <w:trPr>
-          <w:cnfStyle w:val="000000100000" w:firstRow="0" w:lastRow="0" w:firstColumn="0" w:lastColumn="0" w:oddVBand="0" w:evenVBand="0" w:oddHBand="1" w:evenHBand="0" w:firstRowFirstColumn="0" w:firstRowLastColumn="0" w:lastRowFirstColumn="0" w:lastRowLastColumn="0"/>
-        </w:trPr>
-        <w:tc>
-          <w:tcPr>
-            <w:cnfStyle w:val="001000000000" w:firstRow="0" w:lastRow="0" w:firstColumn="1" w:lastColumn="0" w:oddVBand="0" w:evenVBand="0" w:oddHBand="0" w:evenHBand="0" w:firstRowFirstColumn="0" w:firstRowLastColumn="0" w:lastRowFirstColumn="0" w:lastRowLastColumn="0"/>
-            <w:tcW w:w="1539" w:type="dxa"/>
-          </w:tcPr>
-          <w:p>
-            <w:pPr>
-              <w:pStyle w:val="NoSpacing"/>
-            </w:pPr>
-            <w:r>
-              <w:t>Uitzondering:</w:t>
-            </w:r>
-          </w:p>
-        </w:tc>
-        <w:tc>
-          <w:tcPr>
-            <w:tcW w:w="7783" w:type="dxa"/>
-          </w:tcPr>
-          <w:p>
-            <w:pPr>
-              <w:pStyle w:val="NoSpacing"/>
-              <w:cnfStyle w:val="000000100000" w:firstRow="0" w:lastRow="0" w:firstColumn="0" w:lastColumn="0" w:oddVBand="0" w:evenVBand="0" w:oddHBand="1" w:evenHBand="0" w:firstRowFirstColumn="0" w:firstRowLastColumn="0" w:lastRowFirstColumn="0" w:lastRowLastColumn="0"/>
-            </w:pPr>
-            <w:r>
-              <w:t xml:space="preserve">[1] Als de Actor niet genoeg rechten heeft krijgt geeft het systeem error </w:t>
-            </w:r>
-            <w:proofErr w:type="spellStart"/>
-            <w:r>
-              <w:t>message</w:t>
-            </w:r>
-            <w:proofErr w:type="spellEnd"/>
-            <w:r>
-              <w:t xml:space="preserve"> “niet genoeg rechten”</w:t>
-            </w:r>
-          </w:p>
-        </w:tc>
-      </w:tr>
-      <w:tr>
-        <w:trPr>
-          <w:trHeight w:val="350"/>
-        </w:trPr>
-        <w:tc>
-          <w:tcPr>
-            <w:cnfStyle w:val="001000000000" w:firstRow="0" w:lastRow="0" w:firstColumn="1" w:lastColumn="0" w:oddVBand="0" w:evenVBand="0" w:oddHBand="0" w:evenHBand="0" w:firstRowFirstColumn="0" w:firstRowLastColumn="0" w:lastRowFirstColumn="0" w:lastRowLastColumn="0"/>
-            <w:tcW w:w="1539" w:type="dxa"/>
-          </w:tcPr>
-          <w:p>
-            <w:pPr>
-              <w:pStyle w:val="NoSpacing"/>
-            </w:pPr>
-            <w:r>
-              <w:t>Resultaat:</w:t>
-            </w:r>
-          </w:p>
-        </w:tc>
-        <w:tc>
-          <w:tcPr>
-            <w:tcW w:w="7783" w:type="dxa"/>
-          </w:tcPr>
-          <w:p>
-            <w:pPr>
-              <w:pStyle w:val="NoSpacing"/>
-              <w:cnfStyle w:val="000000000000" w:firstRow="0" w:lastRow="0" w:firstColumn="0" w:lastColumn="0" w:oddVBand="0" w:evenVBand="0" w:oddHBand="0" w:evenHBand="0" w:firstRowFirstColumn="0" w:firstRowLastColumn="0" w:lastRowFirstColumn="0" w:lastRowLastColumn="0"/>
-            </w:pPr>
-            <w:r>
-              <w:t xml:space="preserve">Het systeem </w:t>
-            </w:r>
-            <w:r>
-              <w:t>verwijderd</w:t>
-            </w:r>
-            <w:r>
-              <w:t xml:space="preserve"> de thread aan en </w:t>
-            </w:r>
-            <w:proofErr w:type="spellStart"/>
-            <w:r>
-              <w:t>refreshed</w:t>
-            </w:r>
-            <w:proofErr w:type="spellEnd"/>
-            <w:r>
-              <w:t xml:space="preserve"> de pagina</w:t>
-            </w:r>
-          </w:p>
-        </w:tc>
-      </w:tr>
-    </w:tbl>
-    <w:p>
-      <w:pPr>
-        <w:pStyle w:val="Heading2"/>
-      </w:pPr>
-    </w:p>
-    <w:p>
-      <w:pPr>
-        <w:pStyle w:val="Heading2"/>
-        <w:rPr>
-          <w:rFonts w:eastAsiaTheme="minorEastAsia"/>
-          <w:lang w:eastAsia="nl-NL"/>
-        </w:rPr>
-      </w:pPr>
-      <w:bookmarkStart w:id="23" w:name="_Toc387584206"/>
-      <w:r>
-        <w:t>4.8 Post verwijderen</w:t>
-      </w:r>
-      <w:bookmarkEnd w:id="23"/>
-    </w:p>
-    <w:tbl>
-      <w:tblPr>
-        <w:tblStyle w:val="GridTable7Colorful"/>
-        <w:tblW w:w="9322" w:type="dxa"/>
+        <w:tblW w:w="17105" w:type="dxa"/>
         <w:tblInd w:w="-5" w:type="dxa"/>
         <w:tblLook w:val="04A0" w:firstRow="1" w:lastRow="0" w:firstColumn="1" w:lastColumn="0" w:noHBand="0" w:noVBand="1"/>
       </w:tblPr>
       <w:tblGrid>
         <w:gridCol w:w="1539"/>
         <w:gridCol w:w="7783"/>
+        <w:gridCol w:w="7783"/>
       </w:tblGrid>
       <w:tr>
         <w:trPr>
+          <w:gridAfter w:val="1"/>
           <w:cnfStyle w:val="100000000000" w:firstRow="1" w:lastRow="0" w:firstColumn="0" w:lastColumn="0" w:oddVBand="0" w:evenVBand="0" w:oddHBand="0" w:evenHBand="0" w:firstRowFirstColumn="0" w:firstRowLastColumn="0" w:lastRowFirstColumn="0" w:lastRowLastColumn="0"/>
+          <w:wAfter w:w="7783" w:type="dxa"/>
+          <w:trHeight w:val="680"/>
         </w:trPr>
         <w:tc>
           <w:tcPr>
@@ -5982,6 +5988,20 @@
               <w:pStyle w:val="NoSpacing"/>
             </w:pPr>
             <w:r>
+              <w:t>Samenvatting:</w:t>
+            </w:r>
+          </w:p>
+        </w:tc>
+        <w:tc>
+          <w:tcPr>
+            <w:tcW w:w="7783" w:type="dxa"/>
+          </w:tcPr>
+          <w:p>
+            <w:pPr>
+              <w:pStyle w:val="NoSpacing"/>
+              <w:cnfStyle w:val="000000100000" w:firstRow="0" w:lastRow="0" w:firstColumn="0" w:lastColumn="0" w:oddVBand="0" w:evenVBand="0" w:oddHBand="1" w:evenHBand="0" w:firstRowFirstColumn="0" w:firstRowLastColumn="0" w:lastRowFirstColumn="0" w:lastRowLastColumn="0"/>
+            </w:pPr>
+            <w:r>
               <w:t>Actor past een thread aan</w:t>
             </w:r>
           </w:p>
@@ -5995,42 +6015,13 @@
               <w:pStyle w:val="NoSpacing"/>
               <w:cnfStyle w:val="000000100000" w:firstRow="0" w:lastRow="0" w:firstColumn="0" w:lastColumn="0" w:oddVBand="0" w:evenVBand="0" w:oddHBand="1" w:evenHBand="0" w:firstRowFirstColumn="0" w:firstRowLastColumn="0" w:lastRowFirstColumn="0" w:lastRowLastColumn="0"/>
             </w:pPr>
-          </w:p>
-        </w:tc>
-      </w:tr>
-      <w:tr>
-        <w:tc>
-          <w:tcPr>
-            <w:cnfStyle w:val="001000000000" w:firstRow="0" w:lastRow="0" w:firstColumn="1" w:lastColumn="0" w:oddVBand="0" w:evenVBand="0" w:oddHBand="0" w:evenHBand="0" w:firstRowFirstColumn="0" w:firstRowLastColumn="0" w:lastRowFirstColumn="0" w:lastRowLastColumn="0"/>
-            <w:tcW w:w="1539" w:type="dxa"/>
-          </w:tcPr>
-          <w:p>
-            <w:pPr>
-              <w:pStyle w:val="NoSpacing"/>
-            </w:pPr>
-            <w:r>
-              <w:t>Actor:</w:t>
-            </w:r>
-          </w:p>
-        </w:tc>
-        <w:tc>
-          <w:tcPr>
-            <w:tcW w:w="7783" w:type="dxa"/>
-          </w:tcPr>
-          <w:p>
-            <w:pPr>
-              <w:pStyle w:val="NoSpacing"/>
-              <w:cnfStyle w:val="000000000000" w:firstRow="0" w:lastRow="0" w:firstColumn="0" w:lastColumn="0" w:oddVBand="0" w:evenVBand="0" w:oddHBand="0" w:evenHBand="0" w:firstRowFirstColumn="0" w:firstRowLastColumn="0" w:lastRowFirstColumn="0" w:lastRowLastColumn="0"/>
-            </w:pPr>
-            <w:r>
-              <w:t>Bezoeker ingelogd</w:t>
-            </w:r>
           </w:p>
         </w:tc>
       </w:tr>
       <w:tr>
         <w:trPr>
-          <w:cnfStyle w:val="000000100000" w:firstRow="0" w:lastRow="0" w:firstColumn="0" w:lastColumn="0" w:oddVBand="0" w:evenVBand="0" w:oddHBand="1" w:evenHBand="0" w:firstRowFirstColumn="0" w:firstRowLastColumn="0" w:lastRowFirstColumn="0" w:lastRowLastColumn="0"/>
+          <w:gridAfter w:val="1"/>
+          <w:wAfter w:w="7783" w:type="dxa"/>
         </w:trPr>
         <w:tc>
           <w:tcPr>
@@ -6042,7 +6033,7 @@
               <w:pStyle w:val="NoSpacing"/>
             </w:pPr>
             <w:r>
-              <w:t>Aanname:</w:t>
+              <w:t>Actor:</w:t>
             </w:r>
           </w:p>
         </w:tc>
@@ -6053,15 +6044,54 @@
           <w:p>
             <w:pPr>
               <w:pStyle w:val="NoSpacing"/>
-              <w:cnfStyle w:val="000000100000" w:firstRow="0" w:lastRow="0" w:firstColumn="0" w:lastColumn="0" w:oddVBand="0" w:evenVBand="0" w:oddHBand="1" w:evenHBand="0" w:firstRowFirstColumn="0" w:firstRowLastColumn="0" w:lastRowFirstColumn="0" w:lastRowLastColumn="0"/>
-            </w:pPr>
-            <w:r>
-              <w:t>De actor bevindt zich in de categorie waar hij de thread wil aanpassen</w:t>
+              <w:cnfStyle w:val="000000000000" w:firstRow="0" w:lastRow="0" w:firstColumn="0" w:lastColumn="0" w:oddVBand="0" w:evenVBand="0" w:oddHBand="0" w:evenHBand="0" w:firstRowFirstColumn="0" w:firstRowLastColumn="0" w:lastRowFirstColumn="0" w:lastRowLastColumn="0"/>
+            </w:pPr>
+            <w:r>
+              <w:t>Bezoeker ingelogd</w:t>
             </w:r>
           </w:p>
         </w:tc>
       </w:tr>
       <w:tr>
+        <w:trPr>
+          <w:gridAfter w:val="1"/>
+          <w:cnfStyle w:val="000000100000" w:firstRow="0" w:lastRow="0" w:firstColumn="0" w:lastColumn="0" w:oddVBand="0" w:evenVBand="0" w:oddHBand="1" w:evenHBand="0" w:firstRowFirstColumn="0" w:firstRowLastColumn="0" w:lastRowFirstColumn="0" w:lastRowLastColumn="0"/>
+          <w:wAfter w:w="7783" w:type="dxa"/>
+        </w:trPr>
+        <w:tc>
+          <w:tcPr>
+            <w:cnfStyle w:val="001000000000" w:firstRow="0" w:lastRow="0" w:firstColumn="1" w:lastColumn="0" w:oddVBand="0" w:evenVBand="0" w:oddHBand="0" w:evenHBand="0" w:firstRowFirstColumn="0" w:firstRowLastColumn="0" w:lastRowFirstColumn="0" w:lastRowLastColumn="0"/>
+            <w:tcW w:w="1539" w:type="dxa"/>
+          </w:tcPr>
+          <w:p>
+            <w:pPr>
+              <w:pStyle w:val="NoSpacing"/>
+            </w:pPr>
+            <w:r>
+              <w:t>Aanname:</w:t>
+            </w:r>
+          </w:p>
+        </w:tc>
+        <w:tc>
+          <w:tcPr>
+            <w:tcW w:w="7783" w:type="dxa"/>
+          </w:tcPr>
+          <w:p>
+            <w:pPr>
+              <w:pStyle w:val="NoSpacing"/>
+              <w:cnfStyle w:val="000000100000" w:firstRow="0" w:lastRow="0" w:firstColumn="0" w:lastColumn="0" w:oddVBand="0" w:evenVBand="0" w:oddHBand="1" w:evenHBand="0" w:firstRowFirstColumn="0" w:firstRowLastColumn="0" w:lastRowFirstColumn="0" w:lastRowLastColumn="0"/>
+            </w:pPr>
+            <w:r>
+              <w:t>De actor bevindt zich in de categorie waar hij de thread wil aanpassen</w:t>
+            </w:r>
+          </w:p>
+        </w:tc>
+      </w:tr>
+      <w:tr>
+        <w:trPr>
+          <w:gridAfter w:val="1"/>
+          <w:wAfter w:w="7783" w:type="dxa"/>
+        </w:trPr>
         <w:tc>
           <w:tcPr>
             <w:cnfStyle w:val="001000000000" w:firstRow="0" w:lastRow="0" w:firstColumn="1" w:lastColumn="0" w:oddVBand="0" w:evenVBand="0" w:oddHBand="0" w:evenHBand="0" w:firstRowFirstColumn="0" w:firstRowLastColumn="0" w:lastRowFirstColumn="0" w:lastRowLastColumn="0"/>
@@ -6131,7 +6161,9 @@
       </w:tr>
       <w:tr>
         <w:trPr>
+          <w:gridAfter w:val="1"/>
           <w:cnfStyle w:val="000000100000" w:firstRow="0" w:lastRow="0" w:firstColumn="0" w:lastColumn="0" w:oddVBand="0" w:evenVBand="0" w:oddHBand="1" w:evenHBand="0" w:firstRowFirstColumn="0" w:firstRowLastColumn="0" w:lastRowFirstColumn="0" w:lastRowLastColumn="0"/>
+          <w:wAfter w:w="7783" w:type="dxa"/>
         </w:trPr>
         <w:tc>
           <w:tcPr>
@@ -6178,6 +6210,8 @@
       </w:tr>
       <w:tr>
         <w:trPr>
+          <w:gridAfter w:val="1"/>
+          <w:wAfter w:w="7783" w:type="dxa"/>
           <w:trHeight w:val="350"/>
         </w:trPr>
         <w:tc>
@@ -6218,6 +6252,60 @@
         </w:tc>
       </w:tr>
     </w:tbl>
+    <w:p>
+      <w:pPr>
+        <w:pStyle w:val="Heading1"/>
+      </w:pPr>
+    </w:p>
+    <w:p>
+      <w:pPr>
+        <w:spacing w:after="160" w:line="259" w:lineRule="auto"/>
+        <w:rPr>
+          <w:rFonts w:asciiTheme="majorHAnsi" w:eastAsiaTheme="majorEastAsia" w:hAnsiTheme="majorHAnsi" w:cstheme="majorBidi"/>
+          <w:b/>
+          <w:bCs/>
+          <w:color w:val="2E74B5" w:themeColor="accent1" w:themeShade="BF"/>
+          <w:sz w:val="28"/>
+          <w:szCs w:val="28"/>
+        </w:rPr>
+      </w:pPr>
+      <w:r>
+        <w:br w:type="page"/>
+      </w:r>
+    </w:p>
+    <w:p>
+      <w:pPr>
+        <w:pStyle w:val="Heading1"/>
+        <w:ind w:left="360"/>
+      </w:pPr>
+      <w:bookmarkStart w:id="23" w:name="_Toc387852133"/>
+      <w:r>
+        <w:lastRenderedPageBreak/>
+        <w:t>5. GUI</w:t>
+      </w:r>
+      <w:bookmarkEnd w:id="23"/>
+    </w:p>
+    <w:p>
+      <w:pPr>
+        <w:ind w:left="360"/>
+      </w:pPr>
+      <w:r>
+        <w:t>Zie link</w:t>
+      </w:r>
+    </w:p>
+    <w:p>
+      <w:pPr>
+        <w:ind w:left="360"/>
+      </w:pPr>
+      <w:hyperlink r:id="rId7" w:history="1">
+        <w:r>
+          <w:rPr>
+            <w:rStyle w:val="Hyperlink"/>
+          </w:rPr>
+          <w:t>GUI.pdf</w:t>
+        </w:r>
+      </w:hyperlink>
+    </w:p>
     <w:p>
       <w:pPr>
         <w:pStyle w:val="Heading1"/>
@@ -6228,7 +6316,7 @@
       </w:pPr>
     </w:p>
     <w:sectPr>
-      <w:footerReference w:type="default" r:id="rId7"/>
+      <w:footerReference w:type="default" r:id="rId8"/>
       <w:pgSz w:w="11906" w:h="16838"/>
       <w:pgMar w:top="1417" w:right="1417" w:bottom="1417" w:left="1417" w:header="708" w:footer="708" w:gutter="0"/>
       <w:pgNumType w:start="0"/>
@@ -6315,10 +6403,7 @@
                 <w:pStyle w:val="Footer"/>
               </w:pPr>
               <w:r>
-                <w:t xml:space="preserve"> URS </w:t>
-              </w:r>
-              <w:r>
-                <w:t>SE22</w:t>
+                <w:t xml:space="preserve"> URS SE22</w:t>
               </w:r>
             </w:p>
             <w:p>
@@ -6371,7 +6456,7 @@
                 <w:rPr>
                   <w:noProof/>
                 </w:rPr>
-                <w:t>2</w:t>
+                <w:t>4</w:t>
               </w:r>
               <w:r>
                 <w:fldChar w:fldCharType="end"/>

</xml_diff>